<commit_message>
Segundo commit. CODIGO OK. Se mejoró lectura de preguntas. Pndte: Mejorar lectura subrayado, preguntas al azar.
</commit_message>
<xml_diff>
--- a/src/main/resources/Preguntas_examen.docx
+++ b/src/main/resources/Preguntas_examen.docx
@@ -4156,6 +4156,1014 @@
       <w:r>
         <w:t>Infrastructure as a Service (IaaS)</w:t>
       </w:r>
+    </w:p>
+    <w:p>
+      <w:r>
+        <w:rPr>
+          <w:b/>
+          <w:bCs/>
+        </w:rPr>
+        <w:t>Q61:</w:t>
+      </w:r>
+      <w:r>
+        <w:rPr>
+          <w:b/>
+          <w:bCs/>
+        </w:rPr>
+        <w:t xml:space="preserve"> </w:t>
+      </w:r>
+      <w:r>
+        <w:t>A company is p</w:t>
+      </w:r>
+      <w:r>
+        <w:t>lanning on deploying Microsoft Azure resources to a Resource Group (RG1). But the resources would belong to different locations. Can you have resources that belong to the same resource group but be in multiple locations?</w:t>
+      </w:r>
+    </w:p>
+    <w:p>
+      <w:pPr>
+        <w:rPr>
+          <w:lang w:val="es-PE"/>
+        </w:rPr>
+      </w:pPr>
+      <w:r>
+        <w:rPr>
+          <w:highlight w:val="yellow"/>
+          <w:lang w:val="es-PE"/>
+        </w:rPr>
+        <w:t>a. Yes</w:t>
+      </w:r>
+    </w:p>
+    <w:p>
+      <w:pPr>
+        <w:rPr>
+          <w:lang w:val="es-PE"/>
+        </w:rPr>
+      </w:pPr>
+      <w:r>
+        <w:rPr>
+          <w:lang w:val="es-PE"/>
+        </w:rPr>
+        <w:t>b. No</w:t>
+      </w:r>
+    </w:p>
+    <w:p>
+      <w:r>
+        <w:rPr>
+          <w:b/>
+          <w:bCs/>
+        </w:rPr>
+        <w:t>Q62:</w:t>
+      </w:r>
+      <w:r>
+        <w:rPr>
+          <w:b/>
+          <w:bCs/>
+        </w:rPr>
+        <w:t xml:space="preserve"> </w:t>
+      </w:r>
+      <w:r>
+        <w:t>Microsoft SQL S</w:t>
+      </w:r>
+      <w:r>
+        <w:t>erver 2019 installed on an Azure virtual machine is an example of Platform as a Service (SaaS)</w:t>
+      </w:r>
+    </w:p>
+    <w:p>
+      <w:r>
+        <w:t>a. Yes</w:t>
+      </w:r>
+    </w:p>
+    <w:p>
+      <w:pPr>
+        <w:rPr>
+          <w:lang w:val="es-PE"/>
+        </w:rPr>
+      </w:pPr>
+      <w:r>
+        <w:rPr>
+          <w:highlight w:val="yellow"/>
+          <w:lang w:val="es-PE"/>
+        </w:rPr>
+        <w:t>b. No</w:t>
+      </w:r>
+    </w:p>
+    <w:p>
+      <w:r>
+        <w:rPr>
+          <w:b/>
+          <w:bCs/>
+        </w:rPr>
+        <w:t>Q63:</w:t>
+      </w:r>
+      <w:r>
+        <w:rPr>
+          <w:b/>
+          <w:bCs/>
+        </w:rPr>
+        <w:t xml:space="preserve"> </w:t>
+      </w:r>
+      <w:r>
+        <w:t>Azure SQL Database i</w:t>
+      </w:r>
+      <w:r>
+        <w:t>s an example of Platform as a Service (PaaS)</w:t>
+      </w:r>
+    </w:p>
+    <w:p>
+      <w:r>
+        <w:rPr>
+          <w:highlight w:val="yellow"/>
+        </w:rPr>
+        <w:t>a. Yes</w:t>
+      </w:r>
+    </w:p>
+    <w:p>
+      <w:r>
+        <w:t>b. No</w:t>
+      </w:r>
+    </w:p>
+    <w:p>
+      <w:r>
+        <w:rPr>
+          <w:b/>
+          <w:bCs/>
+        </w:rPr>
+        <w:t>Q64:</w:t>
+      </w:r>
+      <w:r>
+        <w:rPr>
+          <w:b/>
+          <w:bCs/>
+        </w:rPr>
+        <w:t xml:space="preserve"> </w:t>
+      </w:r>
+      <w:r>
+        <w:t>Azure Cosmos DB is an</w:t>
+      </w:r>
+      <w:r>
+        <w:t xml:space="preserve"> example of Platform as a Service (PaaS)</w:t>
+      </w:r>
+    </w:p>
+    <w:p>
+      <w:r>
+        <w:rPr>
+          <w:highlight w:val="yellow"/>
+        </w:rPr>
+        <w:t>a. Yes</w:t>
+      </w:r>
+    </w:p>
+    <w:p>
+      <w:pPr>
+        <w:rPr>
+          <w:lang w:val="es-PE"/>
+        </w:rPr>
+      </w:pPr>
+      <w:r>
+        <w:rPr>
+          <w:lang w:val="es-PE"/>
+        </w:rPr>
+        <w:t>b. No</w:t>
+      </w:r>
+    </w:p>
+    <w:p>
+      <w:r>
+        <w:rPr>
+          <w:b/>
+          <w:bCs/>
+        </w:rPr>
+        <w:t>Q65:</w:t>
+      </w:r>
+      <w:r>
+        <w:rPr>
+          <w:b/>
+          <w:bCs/>
+        </w:rPr>
+        <w:t xml:space="preserve"> </w:t>
+      </w:r>
+      <w:r>
+        <w:t>Azure Cosmos DB is an</w:t>
+      </w:r>
+      <w:r>
+        <w:t xml:space="preserve"> example of Serverless</w:t>
+      </w:r>
+    </w:p>
+    <w:p>
+      <w:r>
+        <w:rPr>
+          <w:highlight w:val="yellow"/>
+        </w:rPr>
+        <w:t>a. Yes</w:t>
+      </w:r>
+    </w:p>
+    <w:p>
+      <w:pPr>
+        <w:rPr>
+          <w:lang w:val="es-PE"/>
+        </w:rPr>
+      </w:pPr>
+      <w:r>
+        <w:rPr>
+          <w:lang w:val="es-PE"/>
+        </w:rPr>
+        <w:t>b. No</w:t>
+      </w:r>
+    </w:p>
+    <w:p>
+      <w:r>
+        <w:rPr>
+          <w:b/>
+          <w:bCs/>
+        </w:rPr>
+        <w:t>Q66:</w:t>
+      </w:r>
+      <w:r>
+        <w:rPr>
+          <w:b/>
+          <w:bCs/>
+        </w:rPr>
+        <w:t xml:space="preserve"> </w:t>
+      </w:r>
+      <w:r>
+        <w:t>You plan t</w:t>
+      </w:r>
+      <w:r>
+        <w:t>o provision Infrastructure as a Service (IaaS) resources in Azure. W</w:t>
+      </w:r>
+      <w:r>
+        <w:t>h</w:t>
+      </w:r>
+      <w:r>
+        <w:t>ich three resources are examples of IaaS?</w:t>
+      </w:r>
+    </w:p>
+    <w:p>
+      <w:r>
+        <w:t>a. an Azure web app</w:t>
+      </w:r>
+    </w:p>
+    <w:p>
+      <w:r>
+        <w:rPr>
+          <w:highlight w:val="yellow"/>
+        </w:rPr>
+        <w:t>b.</w:t>
+      </w:r>
+      <w:r>
+        <w:rPr>
+          <w:highlight w:val="yellow"/>
+        </w:rPr>
+        <w:t xml:space="preserve"> an Azure virtual machine</w:t>
+      </w:r>
+    </w:p>
+    <w:p>
+      <w:r>
+        <w:t>c.</w:t>
+      </w:r>
+      <w:r>
+        <w:t xml:space="preserve"> an Azure logic app</w:t>
+      </w:r>
+    </w:p>
+    <w:p>
+      <w:r>
+        <w:rPr>
+          <w:highlight w:val="yellow"/>
+        </w:rPr>
+        <w:t>d.</w:t>
+      </w:r>
+      <w:r>
+        <w:rPr>
+          <w:highlight w:val="yellow"/>
+        </w:rPr>
+        <w:t xml:space="preserve"> Azure Disk Storage</w:t>
+      </w:r>
+    </w:p>
+    <w:p>
+      <w:r>
+        <w:rPr>
+          <w:highlight w:val="yellow"/>
+        </w:rPr>
+        <w:lastRenderedPageBreak/>
+        <w:t>e.</w:t>
+      </w:r>
+      <w:r>
+        <w:rPr>
+          <w:highlight w:val="yellow"/>
+        </w:rPr>
+        <w:t xml:space="preserve"> Azure Virtual Network</w:t>
+      </w:r>
+      <w:r>
+        <w:t xml:space="preserve"> </w:t>
+      </w:r>
+    </w:p>
+    <w:p>
+      <w:pPr>
+        <w:rPr>
+          <w:lang w:val="es-PE"/>
+        </w:rPr>
+      </w:pPr>
+      <w:r>
+        <w:rPr>
+          <w:b/>
+          <w:bCs/>
+        </w:rPr>
+        <w:t>Q67:</w:t>
+      </w:r>
+      <w:r>
+        <w:rPr>
+          <w:b/>
+          <w:bCs/>
+        </w:rPr>
+        <w:t xml:space="preserve"> </w:t>
+      </w:r>
+      <w:r>
+        <w:t xml:space="preserve">You need to manage Azure by using Azure Cloud Shell. Which Azure portal icon should you select? </w:t>
+      </w:r>
+      <w:r>
+        <w:t xml:space="preserve">To answer, select the appropriate icon in the answer area. </w:t>
+      </w:r>
+      <w:r>
+        <w:rPr>
+          <w:lang w:val="es-PE"/>
+        </w:rPr>
+        <w:t>(Imagen)</w:t>
+      </w:r>
+    </w:p>
+    <w:p>
+      <w:pPr>
+        <w:rPr>
+          <w:lang w:val="es-PE"/>
+        </w:rPr>
+      </w:pPr>
+      <w:r>
+        <w:rPr>
+          <w:highlight w:val="yellow"/>
+          <w:lang w:val="es-PE"/>
+        </w:rPr>
+        <w:t xml:space="preserve">a. Icono de </w:t>
+      </w:r>
+      <w:proofErr w:type="spellStart"/>
+      <w:r>
+        <w:rPr>
+          <w:highlight w:val="yellow"/>
+          <w:lang w:val="es-PE"/>
+        </w:rPr>
+        <w:t>cmd</w:t>
+      </w:r>
+      <w:proofErr w:type="spellEnd"/>
+      <w:r>
+        <w:rPr>
+          <w:highlight w:val="yellow"/>
+          <w:lang w:val="es-PE"/>
+        </w:rPr>
+        <w:t xml:space="preserve">, solo si se tiene Storage </w:t>
+      </w:r>
+      <w:proofErr w:type="spellStart"/>
+      <w:r>
+        <w:rPr>
+          <w:highlight w:val="yellow"/>
+          <w:lang w:val="es-PE"/>
+        </w:rPr>
+        <w:t>Account</w:t>
+      </w:r>
+      <w:proofErr w:type="spellEnd"/>
+    </w:p>
+    <w:p>
+      <w:r>
+        <w:t>b. N.A.</w:t>
+      </w:r>
+    </w:p>
+    <w:p>
+      <w:r>
+        <w:rPr>
+          <w:b/>
+          <w:bCs/>
+        </w:rPr>
+        <w:t>Q68:</w:t>
+      </w:r>
+      <w:r>
+        <w:rPr>
+          <w:b/>
+          <w:bCs/>
+        </w:rPr>
+        <w:t xml:space="preserve"> </w:t>
+      </w:r>
+      <w:r>
+        <w:t>You pl</w:t>
+      </w:r>
+      <w:r>
+        <w:t>an to extend your company network to Azure. The network contains a VPN appliance that uses an IP address of 131.107.200.1. You need to create an Azure resource that defines the VPN appliance in Azure. Which Azure resources should you create? To answer, select the appropriate resource in the answer area</w:t>
+      </w:r>
+      <w:r>
+        <w:t>.</w:t>
+      </w:r>
+    </w:p>
+    <w:p>
+      <w:r>
+        <w:t>a. Services</w:t>
+      </w:r>
+    </w:p>
+    <w:p>
+      <w:r>
+        <w:t>b. NAT gateways</w:t>
+      </w:r>
+    </w:p>
+    <w:p>
+      <w:r>
+        <w:t>c. Application gateways</w:t>
+      </w:r>
+    </w:p>
+    <w:p>
+      <w:r>
+        <w:rPr>
+          <w:highlight w:val="yellow"/>
+        </w:rPr>
+        <w:t>d. Local network gateways</w:t>
+      </w:r>
+    </w:p>
+    <w:p>
+      <w:r>
+        <w:t>e. Virtual network gateways</w:t>
+      </w:r>
+    </w:p>
+    <w:p>
+      <w:r>
+        <w:t>f. On-premises Data gateways</w:t>
+      </w:r>
+    </w:p>
+    <w:p>
+      <w:r>
+        <w:t>g. Azure Data Box Gateway</w:t>
+      </w:r>
+    </w:p>
+    <w:p>
+      <w:r>
+        <w:t>h. Azure Stack Edge / Data Box Gateway</w:t>
+      </w:r>
+    </w:p>
+    <w:p>
+      <w:proofErr w:type="spellStart"/>
+      <w:r>
+        <w:t>i</w:t>
+      </w:r>
+      <w:proofErr w:type="spellEnd"/>
+      <w:r>
+        <w:t>. Web Application Firewall policies</w:t>
+      </w:r>
+      <w:r>
+        <w:t xml:space="preserve"> </w:t>
+      </w:r>
+    </w:p>
+    <w:p>
+      <w:r>
+        <w:rPr>
+          <w:b/>
+          <w:bCs/>
+        </w:rPr>
+        <w:t>Q69:</w:t>
+      </w:r>
+      <w:r>
+        <w:rPr>
+          <w:b/>
+          <w:bCs/>
+        </w:rPr>
+        <w:t xml:space="preserve"> </w:t>
+      </w:r>
+      <w:r>
+        <w:t>Your Azure environment c</w:t>
+      </w:r>
+      <w:r>
+        <w:t>ontains multiple Azure virtual machines. You need to ensure that a virtual machine named VM1 is accessible from the Internet over HTTP. What are two possible solutions? Each correct answer present</w:t>
+      </w:r>
+    </w:p>
+    <w:p>
+      <w:r>
+        <w:t>a. Modify an Azure Traffic Manager profile</w:t>
+      </w:r>
+    </w:p>
+    <w:p>
+      <w:r>
+        <w:rPr>
+          <w:highlight w:val="yellow"/>
+        </w:rPr>
+        <w:t>b. Modify a network security group (NSG)</w:t>
+      </w:r>
+    </w:p>
+    <w:p>
+      <w:r>
+        <w:t>c. Modify a DDoS pro</w:t>
+      </w:r>
+      <w:r>
+        <w:t>tection plan</w:t>
+      </w:r>
+    </w:p>
+    <w:p>
+      <w:r>
+        <w:rPr>
+          <w:highlight w:val="yellow"/>
+        </w:rPr>
+        <w:t>d. Modify an Azure firewall</w:t>
+      </w:r>
+    </w:p>
+    <w:p>
+      <w:r>
+        <w:rPr>
+          <w:b/>
+          <w:bCs/>
+        </w:rPr>
+        <w:t>Q70:</w:t>
+      </w:r>
+      <w:r>
+        <w:rPr>
+          <w:b/>
+          <w:bCs/>
+        </w:rPr>
+        <w:t xml:space="preserve"> </w:t>
+      </w:r>
+      <w:r>
+        <w:t>You can improve composite SLA by adding redundant service to your application</w:t>
+      </w:r>
+      <w:r>
+        <w:t>.</w:t>
+      </w:r>
+    </w:p>
+    <w:p>
+      <w:r>
+        <w:rPr>
+          <w:highlight w:val="yellow"/>
+        </w:rPr>
+        <w:t>a. Yes</w:t>
+      </w:r>
+    </w:p>
+    <w:p>
+      <w:r>
+        <w:t>b. No</w:t>
+      </w:r>
+    </w:p>
+    <w:p>
+      <w:r>
+        <w:rPr>
+          <w:b/>
+          <w:bCs/>
+        </w:rPr>
+        <w:t xml:space="preserve">Q71: </w:t>
+      </w:r>
+      <w:r>
+        <w:t>You can improve composite SLA by adding more dependent service to your application</w:t>
+      </w:r>
+    </w:p>
+    <w:p>
+      <w:r>
+        <w:t>a. Yes</w:t>
+      </w:r>
+    </w:p>
+    <w:p>
+      <w:r>
+        <w:rPr>
+          <w:highlight w:val="yellow"/>
+        </w:rPr>
+        <w:t>b. No</w:t>
+      </w:r>
+    </w:p>
+    <w:p>
+      <w:r>
+        <w:rPr>
+          <w:b/>
+          <w:bCs/>
+        </w:rPr>
+        <w:lastRenderedPageBreak/>
+        <w:t>Q72:</w:t>
+      </w:r>
+      <w:r>
+        <w:rPr>
+          <w:b/>
+          <w:bCs/>
+        </w:rPr>
+        <w:t xml:space="preserve"> </w:t>
+      </w:r>
+      <w:r>
+        <w:t xml:space="preserve">SLA in Azure is a formal agreement between Microsoft and </w:t>
+      </w:r>
+      <w:r>
+        <w:t>customers</w:t>
+      </w:r>
+      <w:r>
+        <w:t>. Which factor is covered in SLA?</w:t>
+      </w:r>
+      <w:r>
+        <w:t xml:space="preserve"> </w:t>
+      </w:r>
+    </w:p>
+    <w:p>
+      <w:r>
+        <w:t xml:space="preserve">a. Durability </w:t>
+      </w:r>
+    </w:p>
+    <w:p>
+      <w:pPr>
+        <w:rPr>
+          <w:lang w:val="es-PE"/>
+        </w:rPr>
+      </w:pPr>
+      <w:r>
+        <w:rPr>
+          <w:lang w:val="es-PE"/>
+        </w:rPr>
+        <w:t xml:space="preserve">b. </w:t>
+      </w:r>
+      <w:proofErr w:type="spellStart"/>
+      <w:r>
+        <w:rPr>
+          <w:lang w:val="es-PE"/>
+        </w:rPr>
+        <w:t>Scalability</w:t>
+      </w:r>
+      <w:proofErr w:type="spellEnd"/>
+    </w:p>
+    <w:p>
+      <w:r>
+        <w:t>c. Elasticity</w:t>
+      </w:r>
+    </w:p>
+    <w:p>
+      <w:r>
+        <w:rPr>
+          <w:highlight w:val="yellow"/>
+        </w:rPr>
+        <w:t>d. Availability</w:t>
+      </w:r>
+    </w:p>
+    <w:p>
+      <w:r>
+        <w:rPr>
+          <w:b/>
+          <w:bCs/>
+        </w:rPr>
+        <w:t>Q73:</w:t>
+      </w:r>
+      <w:r>
+        <w:rPr>
+          <w:b/>
+          <w:bCs/>
+        </w:rPr>
+        <w:t xml:space="preserve"> </w:t>
+      </w:r>
+      <w:r>
+        <w:t>During which phase Azure services are subject to a Service Level Agreement (SLA).</w:t>
+      </w:r>
+    </w:p>
+    <w:p>
+      <w:r>
+        <w:t>a. Private preview</w:t>
+      </w:r>
+    </w:p>
+    <w:p>
+      <w:r>
+        <w:t>b</w:t>
+      </w:r>
+      <w:r>
+        <w:t xml:space="preserve">. </w:t>
+      </w:r>
+      <w:proofErr w:type="gramStart"/>
+      <w:r>
+        <w:t>Public</w:t>
+      </w:r>
+      <w:proofErr w:type="gramEnd"/>
+      <w:r>
+        <w:t xml:space="preserve"> preview</w:t>
+      </w:r>
+    </w:p>
+    <w:p>
+      <w:r>
+        <w:rPr>
+          <w:highlight w:val="yellow"/>
+        </w:rPr>
+        <w:t xml:space="preserve">c. </w:t>
+      </w:r>
+      <w:r>
+        <w:rPr>
+          <w:highlight w:val="yellow"/>
+        </w:rPr>
+        <w:t>Generally available (GA)</w:t>
+      </w:r>
+    </w:p>
+    <w:p>
+      <w:r>
+        <w:rPr>
+          <w:b/>
+          <w:bCs/>
+        </w:rPr>
+        <w:t xml:space="preserve">Q74: </w:t>
+      </w:r>
+      <w:r>
+        <w:t xml:space="preserve">During Public Preview phase only those with special </w:t>
+      </w:r>
+      <w:proofErr w:type="gramStart"/>
+      <w:r>
+        <w:t>invite</w:t>
+      </w:r>
+      <w:proofErr w:type="gramEnd"/>
+      <w:r>
+        <w:t xml:space="preserve"> can access the service.</w:t>
+      </w:r>
+    </w:p>
+    <w:p>
+      <w:r>
+        <w:t>a. True</w:t>
+      </w:r>
+    </w:p>
+    <w:p>
+      <w:r>
+        <w:rPr>
+          <w:highlight w:val="yellow"/>
+        </w:rPr>
+        <w:t>b. False</w:t>
+      </w:r>
+    </w:p>
+    <w:p>
+      <w:r>
+        <w:rPr>
+          <w:b/>
+          <w:bCs/>
+        </w:rPr>
+        <w:t>Q75:</w:t>
+      </w:r>
+      <w:r>
+        <w:rPr>
+          <w:b/>
+          <w:bCs/>
+        </w:rPr>
+        <w:t xml:space="preserve"> </w:t>
+      </w:r>
+      <w:r>
+        <w:t>Azure services in public preview are subject to a Service Level Agreement (SLA).</w:t>
+      </w:r>
+    </w:p>
+    <w:p>
+      <w:r>
+        <w:t>a.</w:t>
+      </w:r>
+      <w:r>
+        <w:t xml:space="preserve"> True</w:t>
+      </w:r>
+    </w:p>
+    <w:p>
+      <w:r>
+        <w:rPr>
+          <w:highlight w:val="yellow"/>
+        </w:rPr>
+        <w:t>b.</w:t>
+      </w:r>
+      <w:r>
+        <w:rPr>
+          <w:highlight w:val="yellow"/>
+        </w:rPr>
+        <w:t xml:space="preserve"> False</w:t>
+      </w:r>
+    </w:p>
+    <w:p>
+      <w:r>
+        <w:rPr>
+          <w:b/>
+          <w:bCs/>
+        </w:rPr>
+        <w:t>Q76:</w:t>
+      </w:r>
+      <w:r>
+        <w:rPr>
+          <w:b/>
+          <w:bCs/>
+        </w:rPr>
+        <w:t xml:space="preserve"> </w:t>
+      </w:r>
+      <w:r>
+        <w:t>Microsoft Customer Support Services will supply support services during public preview.</w:t>
+      </w:r>
+    </w:p>
+    <w:p>
+      <w:r>
+        <w:rPr>
+          <w:highlight w:val="yellow"/>
+        </w:rPr>
+        <w:t>a. True</w:t>
+      </w:r>
+    </w:p>
+    <w:p>
+      <w:pPr>
+        <w:rPr>
+          <w:lang w:val="es-PE"/>
+        </w:rPr>
+      </w:pPr>
+      <w:r>
+        <w:rPr>
+          <w:lang w:val="es-PE"/>
+        </w:rPr>
+        <w:t>b. False</w:t>
+      </w:r>
+    </w:p>
+    <w:p>
+      <w:r>
+        <w:rPr>
+          <w:b/>
+          <w:bCs/>
+        </w:rPr>
+        <w:t>Q77:</w:t>
+      </w:r>
+      <w:r>
+        <w:rPr>
+          <w:b/>
+          <w:bCs/>
+        </w:rPr>
+        <w:t xml:space="preserve"> </w:t>
+      </w:r>
+      <w:r>
+        <w:t>All Azure services i</w:t>
+      </w:r>
+      <w:r>
+        <w:t>n private preview must be accessed by using a separate Azure Portal</w:t>
+      </w:r>
+    </w:p>
+    <w:p>
+      <w:r>
+        <w:t xml:space="preserve">a. True </w:t>
+      </w:r>
+    </w:p>
+    <w:p>
+      <w:r>
+        <w:rPr>
+          <w:highlight w:val="yellow"/>
+        </w:rPr>
+        <w:t>b. False</w:t>
+      </w:r>
+    </w:p>
+    <w:p>
+      <w:r>
+        <w:rPr>
+          <w:b/>
+          <w:bCs/>
+        </w:rPr>
+        <w:t>Q78:</w:t>
+      </w:r>
+      <w:r>
+        <w:rPr>
+          <w:b/>
+          <w:bCs/>
+        </w:rPr>
+        <w:t xml:space="preserve"> </w:t>
+      </w:r>
+      <w:r>
+        <w:t>Azure services in p</w:t>
+      </w:r>
+      <w:r>
+        <w:t>ublic preview can be used in production environments</w:t>
+      </w:r>
+    </w:p>
+    <w:p>
+      <w:r>
+        <w:rPr>
+          <w:highlight w:val="yellow"/>
+        </w:rPr>
+        <w:t>a. True</w:t>
+      </w:r>
+      <w:r>
+        <w:t xml:space="preserve"> </w:t>
+      </w:r>
+    </w:p>
+    <w:p>
+      <w:r>
+        <w:t>b. False</w:t>
+      </w:r>
+    </w:p>
+    <w:p>
+      <w:r>
+        <w:rPr>
+          <w:b/>
+          <w:bCs/>
+        </w:rPr>
+        <w:t>Q79:</w:t>
+      </w:r>
+      <w:r>
+        <w:rPr>
+          <w:b/>
+          <w:bCs/>
+        </w:rPr>
+        <w:t xml:space="preserve"> </w:t>
+      </w:r>
+      <w:r>
+        <w:t>Which of t</w:t>
+      </w:r>
+      <w:r>
+        <w:t>he following is correct Lifecycle of Azure Services:</w:t>
+      </w:r>
+    </w:p>
+    <w:p>
+      <w:r>
+        <w:rPr>
+          <w:highlight w:val="yellow"/>
+        </w:rPr>
+        <w:t xml:space="preserve">a. Private preview </w:t>
+      </w:r>
+      <w:r>
+        <w:rPr>
+          <w:highlight w:val="yellow"/>
+        </w:rPr>
+        <w:t>&gt; Public preview &gt; Generally available (GA)</w:t>
+      </w:r>
+    </w:p>
+    <w:p>
+      <w:r>
+        <w:t>b. Dev preview &gt; Public preview &gt; Generally available (GA)</w:t>
+      </w:r>
+    </w:p>
+    <w:p>
+      <w:r>
+        <w:rPr>
+          <w:b/>
+          <w:bCs/>
+        </w:rPr>
+        <w:lastRenderedPageBreak/>
+        <w:t>Q80:</w:t>
+      </w:r>
+      <w:r>
+        <w:rPr>
+          <w:b/>
+          <w:bCs/>
+        </w:rPr>
+        <w:t xml:space="preserve"> </w:t>
+      </w:r>
+      <w:r>
+        <w:t xml:space="preserve">Single sign-on (SSO) is ____ method that enables users to sign in the first time and access various applications and </w:t>
+      </w:r>
+      <w:proofErr w:type="gramStart"/>
+      <w:r>
+        <w:t>resource</w:t>
+      </w:r>
+      <w:proofErr w:type="gramEnd"/>
+      <w:r>
+        <w:t xml:space="preserve"> by using same password.</w:t>
+      </w:r>
+    </w:p>
+    <w:p>
+      <w:r>
+        <w:t xml:space="preserve">a. </w:t>
+      </w:r>
+      <w:proofErr w:type="gramStart"/>
+      <w:r>
+        <w:t>a validation</w:t>
+      </w:r>
+      <w:proofErr w:type="gramEnd"/>
+    </w:p>
+    <w:p>
+      <w:r>
+        <w:rPr>
+          <w:highlight w:val="yellow"/>
+        </w:rPr>
+        <w:t xml:space="preserve">b. </w:t>
+      </w:r>
+      <w:proofErr w:type="gramStart"/>
+      <w:r>
+        <w:rPr>
+          <w:highlight w:val="yellow"/>
+        </w:rPr>
+        <w:t xml:space="preserve">an </w:t>
+      </w:r>
+      <w:r>
+        <w:rPr>
+          <w:highlight w:val="yellow"/>
+        </w:rPr>
+        <w:t>authentication</w:t>
+      </w:r>
+      <w:proofErr w:type="gramEnd"/>
+    </w:p>
+    <w:p>
+      <w:r>
+        <w:t>c.</w:t>
+      </w:r>
+      <w:r>
+        <w:t xml:space="preserve"> a</w:t>
+      </w:r>
+      <w:r>
+        <w:t xml:space="preserve"> configuration</w:t>
+      </w:r>
+    </w:p>
+    <w:p>
+      <w:r>
+        <w:t>d.</w:t>
+      </w:r>
+      <w:r>
+        <w:t xml:space="preserve"> a</w:t>
+      </w:r>
+      <w:r>
+        <w:t>n authorization</w:t>
+      </w:r>
+    </w:p>
+    <w:p/>
+    <w:p>
+      <w:pPr>
+        <w:rPr>
+          <w:b/>
+          <w:bCs/>
+        </w:rPr>
+      </w:pPr>
     </w:p>
     <w:sectPr>
       <w:pgSz w:w="12240" w:h="15840"/>
@@ -4170,6 +5178,95 @@
 <file path=word/numbering.xml><?xml version="1.0" encoding="utf-8"?>
 <w:numbering xmlns:wpc="http://schemas.microsoft.com/office/word/2010/wordprocessingCanvas" xmlns:cx="http://schemas.microsoft.com/office/drawing/2014/chartex" xmlns:cx1="http://schemas.microsoft.com/office/drawing/2015/9/8/chartex" xmlns:cx2="http://schemas.microsoft.com/office/drawing/2015/10/21/chartex" xmlns:cx3="http://schemas.microsoft.com/office/drawing/2016/5/9/chartex" xmlns:cx4="http://schemas.microsoft.com/office/drawing/2016/5/10/chartex" xmlns:cx5="http://schemas.microsoft.com/office/drawing/2016/5/11/chartex" xmlns:cx6="http://schemas.microsoft.com/office/drawing/2016/5/12/chartex" xmlns:cx7="http://schemas.microsoft.com/office/drawing/2016/5/13/chartex" xmlns:cx8="http://schemas.microsoft.com/office/drawing/2016/5/14/chartex" xmlns:mc="http://schemas.openxmlformats.org/markup-compatibility/2006" xmlns:aink="http://schemas.microsoft.com/office/drawing/2016/ink" xmlns:am3d="http://schemas.microsoft.com/office/drawing/2017/model3d" xmlns:o="urn:schemas-microsoft-com:office:office" xmlns:oel="http://schemas.microsoft.com/office/2019/extlst" xmlns:r="http://schemas.openxmlformats.org/officeDocument/2006/relationships" xmlns:m="http://schemas.openxmlformats.org/officeDocument/2006/math" xmlns:v="urn:schemas-microsoft-com:vml" xmlns:wp14="http://schemas.microsoft.com/office/word/2010/wordprocessingDrawing" xmlns:wp="http://schemas.openxmlformats.org/drawingml/2006/wordprocessingDrawing" xmlns:w10="urn:schemas-microsoft-com:office:word" xmlns:w="http://schemas.openxmlformats.org/wordprocessingml/2006/main" xmlns:w14="http://schemas.microsoft.com/office/word/2010/wordml" xmlns:w15="http://schemas.microsoft.com/office/word/2012/wordml" xmlns:w16cex="http://schemas.microsoft.com/office/word/2018/wordml/cex" xmlns:w16cid="http://schemas.microsoft.com/office/word/2016/wordml/cid" xmlns:w16="http://schemas.microsoft.com/office/word/2018/wordml" xmlns:w16du="http://schemas.microsoft.com/office/word/2023/wordml/word16du" xmlns:w16sdtdh="http://schemas.microsoft.com/office/word/2020/wordml/sdtdatahash" xmlns:w16se="http://schemas.microsoft.com/office/word/2015/wordml/symex" xmlns:wpg="http://schemas.microsoft.com/office/word/2010/wordprocessingGroup" xmlns:wpi="http://schemas.microsoft.com/office/word/2010/wordprocessingInk" xmlns:wne="http://schemas.microsoft.com/office/word/2006/wordml" xmlns:wps="http://schemas.microsoft.com/office/word/2010/wordprocessingShape" mc:Ignorable="w14 w15 w16se w16cid w16 w16cex w16sdtdh w16du wp14">
   <w:abstractNum w:abstractNumId="0" w15:restartNumberingAfterBreak="0">
+    <w:nsid w:val="0047620F"/>
+    <w:multiLevelType w:val="hybridMultilevel"/>
+    <w:tmpl w:val="7EC004FC"/>
+    <w:lvl w:ilvl="0" w:tplc="04090019">
+      <w:start w:val="1"/>
+      <w:numFmt w:val="lowerLetter"/>
+      <w:lvlText w:val="%1."/>
+      <w:lvlJc w:val="left"/>
+      <w:pPr>
+        <w:ind w:left="720" w:hanging="360"/>
+      </w:pPr>
+      <w:rPr>
+        <w:rFonts w:hint="default"/>
+      </w:rPr>
+    </w:lvl>
+    <w:lvl w:ilvl="1" w:tplc="04090019" w:tentative="1">
+      <w:start w:val="1"/>
+      <w:numFmt w:val="lowerLetter"/>
+      <w:lvlText w:val="%2."/>
+      <w:lvlJc w:val="left"/>
+      <w:pPr>
+        <w:ind w:left="1440" w:hanging="360"/>
+      </w:pPr>
+    </w:lvl>
+    <w:lvl w:ilvl="2" w:tplc="0409001B" w:tentative="1">
+      <w:start w:val="1"/>
+      <w:numFmt w:val="lowerRoman"/>
+      <w:lvlText w:val="%3."/>
+      <w:lvlJc w:val="right"/>
+      <w:pPr>
+        <w:ind w:left="2160" w:hanging="180"/>
+      </w:pPr>
+    </w:lvl>
+    <w:lvl w:ilvl="3" w:tplc="0409000F" w:tentative="1">
+      <w:start w:val="1"/>
+      <w:numFmt w:val="decimal"/>
+      <w:lvlText w:val="%4."/>
+      <w:lvlJc w:val="left"/>
+      <w:pPr>
+        <w:ind w:left="2880" w:hanging="360"/>
+      </w:pPr>
+    </w:lvl>
+    <w:lvl w:ilvl="4" w:tplc="04090019" w:tentative="1">
+      <w:start w:val="1"/>
+      <w:numFmt w:val="lowerLetter"/>
+      <w:lvlText w:val="%5."/>
+      <w:lvlJc w:val="left"/>
+      <w:pPr>
+        <w:ind w:left="3600" w:hanging="360"/>
+      </w:pPr>
+    </w:lvl>
+    <w:lvl w:ilvl="5" w:tplc="0409001B" w:tentative="1">
+      <w:start w:val="1"/>
+      <w:numFmt w:val="lowerRoman"/>
+      <w:lvlText w:val="%6."/>
+      <w:lvlJc w:val="right"/>
+      <w:pPr>
+        <w:ind w:left="4320" w:hanging="180"/>
+      </w:pPr>
+    </w:lvl>
+    <w:lvl w:ilvl="6" w:tplc="0409000F" w:tentative="1">
+      <w:start w:val="1"/>
+      <w:numFmt w:val="decimal"/>
+      <w:lvlText w:val="%7."/>
+      <w:lvlJc w:val="left"/>
+      <w:pPr>
+        <w:ind w:left="5040" w:hanging="360"/>
+      </w:pPr>
+    </w:lvl>
+    <w:lvl w:ilvl="7" w:tplc="04090019" w:tentative="1">
+      <w:start w:val="1"/>
+      <w:numFmt w:val="lowerLetter"/>
+      <w:lvlText w:val="%8."/>
+      <w:lvlJc w:val="left"/>
+      <w:pPr>
+        <w:ind w:left="5760" w:hanging="360"/>
+      </w:pPr>
+    </w:lvl>
+    <w:lvl w:ilvl="8" w:tplc="0409001B" w:tentative="1">
+      <w:start w:val="1"/>
+      <w:numFmt w:val="lowerRoman"/>
+      <w:lvlText w:val="%9."/>
+      <w:lvlJc w:val="right"/>
+      <w:pPr>
+        <w:ind w:left="6480" w:hanging="180"/>
+      </w:pPr>
+    </w:lvl>
+  </w:abstractNum>
+  <w:abstractNum w:abstractNumId="1" w15:restartNumberingAfterBreak="0">
     <w:nsid w:val="00903CB7"/>
     <w:multiLevelType w:val="hybridMultilevel"/>
     <w:tmpl w:val="2C122E5A"/>
@@ -4258,7 +5355,7 @@
       </w:pPr>
     </w:lvl>
   </w:abstractNum>
-  <w:abstractNum w:abstractNumId="1" w15:restartNumberingAfterBreak="0">
+  <w:abstractNum w:abstractNumId="2" w15:restartNumberingAfterBreak="0">
     <w:nsid w:val="00FD0B21"/>
     <w:multiLevelType w:val="hybridMultilevel"/>
     <w:tmpl w:val="2C122E5A"/>
@@ -4347,7 +5444,7 @@
       </w:pPr>
     </w:lvl>
   </w:abstractNum>
-  <w:abstractNum w:abstractNumId="2" w15:restartNumberingAfterBreak="0">
+  <w:abstractNum w:abstractNumId="3" w15:restartNumberingAfterBreak="0">
     <w:nsid w:val="02937679"/>
     <w:multiLevelType w:val="hybridMultilevel"/>
     <w:tmpl w:val="48265F1A"/>
@@ -4436,7 +5533,7 @@
       </w:pPr>
     </w:lvl>
   </w:abstractNum>
-  <w:abstractNum w:abstractNumId="3" w15:restartNumberingAfterBreak="0">
+  <w:abstractNum w:abstractNumId="4" w15:restartNumberingAfterBreak="0">
     <w:nsid w:val="03A4656F"/>
     <w:multiLevelType w:val="hybridMultilevel"/>
     <w:tmpl w:val="2C122E5A"/>
@@ -4525,7 +5622,7 @@
       </w:pPr>
     </w:lvl>
   </w:abstractNum>
-  <w:abstractNum w:abstractNumId="4" w15:restartNumberingAfterBreak="0">
+  <w:abstractNum w:abstractNumId="5" w15:restartNumberingAfterBreak="0">
     <w:nsid w:val="043062E6"/>
     <w:multiLevelType w:val="hybridMultilevel"/>
     <w:tmpl w:val="2C122E5A"/>
@@ -4614,7 +5711,7 @@
       </w:pPr>
     </w:lvl>
   </w:abstractNum>
-  <w:abstractNum w:abstractNumId="5" w15:restartNumberingAfterBreak="0">
+  <w:abstractNum w:abstractNumId="6" w15:restartNumberingAfterBreak="0">
     <w:nsid w:val="04E32314"/>
     <w:multiLevelType w:val="hybridMultilevel"/>
     <w:tmpl w:val="2C122E5A"/>
@@ -4703,7 +5800,7 @@
       </w:pPr>
     </w:lvl>
   </w:abstractNum>
-  <w:abstractNum w:abstractNumId="6" w15:restartNumberingAfterBreak="0">
+  <w:abstractNum w:abstractNumId="7" w15:restartNumberingAfterBreak="0">
     <w:nsid w:val="05C46699"/>
     <w:multiLevelType w:val="hybridMultilevel"/>
     <w:tmpl w:val="2C122E5A"/>
@@ -4792,7 +5889,7 @@
       </w:pPr>
     </w:lvl>
   </w:abstractNum>
-  <w:abstractNum w:abstractNumId="7" w15:restartNumberingAfterBreak="0">
+  <w:abstractNum w:abstractNumId="8" w15:restartNumberingAfterBreak="0">
     <w:nsid w:val="06EE0704"/>
     <w:multiLevelType w:val="hybridMultilevel"/>
     <w:tmpl w:val="2C122E5A"/>
@@ -4881,7 +5978,7 @@
       </w:pPr>
     </w:lvl>
   </w:abstractNum>
-  <w:abstractNum w:abstractNumId="8" w15:restartNumberingAfterBreak="0">
+  <w:abstractNum w:abstractNumId="9" w15:restartNumberingAfterBreak="0">
     <w:nsid w:val="082238EB"/>
     <w:multiLevelType w:val="hybridMultilevel"/>
     <w:tmpl w:val="2C122E5A"/>
@@ -4970,7 +6067,7 @@
       </w:pPr>
     </w:lvl>
   </w:abstractNum>
-  <w:abstractNum w:abstractNumId="9" w15:restartNumberingAfterBreak="0">
+  <w:abstractNum w:abstractNumId="10" w15:restartNumberingAfterBreak="0">
     <w:nsid w:val="0A5875DE"/>
     <w:multiLevelType w:val="hybridMultilevel"/>
     <w:tmpl w:val="2C122E5A"/>
@@ -5059,7 +6156,7 @@
       </w:pPr>
     </w:lvl>
   </w:abstractNum>
-  <w:abstractNum w:abstractNumId="10" w15:restartNumberingAfterBreak="0">
+  <w:abstractNum w:abstractNumId="11" w15:restartNumberingAfterBreak="0">
     <w:nsid w:val="0B266F47"/>
     <w:multiLevelType w:val="hybridMultilevel"/>
     <w:tmpl w:val="643CC22A"/>
@@ -5148,7 +6245,7 @@
       </w:pPr>
     </w:lvl>
   </w:abstractNum>
-  <w:abstractNum w:abstractNumId="11" w15:restartNumberingAfterBreak="0">
+  <w:abstractNum w:abstractNumId="12" w15:restartNumberingAfterBreak="0">
     <w:nsid w:val="0CA076D7"/>
     <w:multiLevelType w:val="hybridMultilevel"/>
     <w:tmpl w:val="2A5EE242"/>
@@ -5237,7 +6334,7 @@
       </w:pPr>
     </w:lvl>
   </w:abstractNum>
-  <w:abstractNum w:abstractNumId="12" w15:restartNumberingAfterBreak="0">
+  <w:abstractNum w:abstractNumId="13" w15:restartNumberingAfterBreak="0">
     <w:nsid w:val="0D831E25"/>
     <w:multiLevelType w:val="hybridMultilevel"/>
     <w:tmpl w:val="2C122E5A"/>
@@ -5326,7 +6423,7 @@
       </w:pPr>
     </w:lvl>
   </w:abstractNum>
-  <w:abstractNum w:abstractNumId="13" w15:restartNumberingAfterBreak="0">
+  <w:abstractNum w:abstractNumId="14" w15:restartNumberingAfterBreak="0">
     <w:nsid w:val="0EBE3A9D"/>
     <w:multiLevelType w:val="hybridMultilevel"/>
     <w:tmpl w:val="2C122E5A"/>
@@ -5415,7 +6512,96 @@
       </w:pPr>
     </w:lvl>
   </w:abstractNum>
-  <w:abstractNum w:abstractNumId="14" w15:restartNumberingAfterBreak="0">
+  <w:abstractNum w:abstractNumId="15" w15:restartNumberingAfterBreak="0">
+    <w:nsid w:val="105B251E"/>
+    <w:multiLevelType w:val="hybridMultilevel"/>
+    <w:tmpl w:val="EEE43DDC"/>
+    <w:lvl w:ilvl="0" w:tplc="04090019">
+      <w:start w:val="1"/>
+      <w:numFmt w:val="lowerLetter"/>
+      <w:lvlText w:val="%1."/>
+      <w:lvlJc w:val="left"/>
+      <w:pPr>
+        <w:ind w:left="720" w:hanging="360"/>
+      </w:pPr>
+      <w:rPr>
+        <w:rFonts w:hint="default"/>
+      </w:rPr>
+    </w:lvl>
+    <w:lvl w:ilvl="1" w:tplc="04090019" w:tentative="1">
+      <w:start w:val="1"/>
+      <w:numFmt w:val="lowerLetter"/>
+      <w:lvlText w:val="%2."/>
+      <w:lvlJc w:val="left"/>
+      <w:pPr>
+        <w:ind w:left="1440" w:hanging="360"/>
+      </w:pPr>
+    </w:lvl>
+    <w:lvl w:ilvl="2" w:tplc="0409001B" w:tentative="1">
+      <w:start w:val="1"/>
+      <w:numFmt w:val="lowerRoman"/>
+      <w:lvlText w:val="%3."/>
+      <w:lvlJc w:val="right"/>
+      <w:pPr>
+        <w:ind w:left="2160" w:hanging="180"/>
+      </w:pPr>
+    </w:lvl>
+    <w:lvl w:ilvl="3" w:tplc="0409000F" w:tentative="1">
+      <w:start w:val="1"/>
+      <w:numFmt w:val="decimal"/>
+      <w:lvlText w:val="%4."/>
+      <w:lvlJc w:val="left"/>
+      <w:pPr>
+        <w:ind w:left="2880" w:hanging="360"/>
+      </w:pPr>
+    </w:lvl>
+    <w:lvl w:ilvl="4" w:tplc="04090019" w:tentative="1">
+      <w:start w:val="1"/>
+      <w:numFmt w:val="lowerLetter"/>
+      <w:lvlText w:val="%5."/>
+      <w:lvlJc w:val="left"/>
+      <w:pPr>
+        <w:ind w:left="3600" w:hanging="360"/>
+      </w:pPr>
+    </w:lvl>
+    <w:lvl w:ilvl="5" w:tplc="0409001B" w:tentative="1">
+      <w:start w:val="1"/>
+      <w:numFmt w:val="lowerRoman"/>
+      <w:lvlText w:val="%6."/>
+      <w:lvlJc w:val="right"/>
+      <w:pPr>
+        <w:ind w:left="4320" w:hanging="180"/>
+      </w:pPr>
+    </w:lvl>
+    <w:lvl w:ilvl="6" w:tplc="0409000F" w:tentative="1">
+      <w:start w:val="1"/>
+      <w:numFmt w:val="decimal"/>
+      <w:lvlText w:val="%7."/>
+      <w:lvlJc w:val="left"/>
+      <w:pPr>
+        <w:ind w:left="5040" w:hanging="360"/>
+      </w:pPr>
+    </w:lvl>
+    <w:lvl w:ilvl="7" w:tplc="04090019" w:tentative="1">
+      <w:start w:val="1"/>
+      <w:numFmt w:val="lowerLetter"/>
+      <w:lvlText w:val="%8."/>
+      <w:lvlJc w:val="left"/>
+      <w:pPr>
+        <w:ind w:left="5760" w:hanging="360"/>
+      </w:pPr>
+    </w:lvl>
+    <w:lvl w:ilvl="8" w:tplc="0409001B" w:tentative="1">
+      <w:start w:val="1"/>
+      <w:numFmt w:val="lowerRoman"/>
+      <w:lvlText w:val="%9."/>
+      <w:lvlJc w:val="right"/>
+      <w:pPr>
+        <w:ind w:left="6480" w:hanging="180"/>
+      </w:pPr>
+    </w:lvl>
+  </w:abstractNum>
+  <w:abstractNum w:abstractNumId="16" w15:restartNumberingAfterBreak="0">
     <w:nsid w:val="10966DF2"/>
     <w:multiLevelType w:val="hybridMultilevel"/>
     <w:tmpl w:val="2C122E5A"/>
@@ -5504,7 +6690,7 @@
       </w:pPr>
     </w:lvl>
   </w:abstractNum>
-  <w:abstractNum w:abstractNumId="15" w15:restartNumberingAfterBreak="0">
+  <w:abstractNum w:abstractNumId="17" w15:restartNumberingAfterBreak="0">
     <w:nsid w:val="10DE58FB"/>
     <w:multiLevelType w:val="hybridMultilevel"/>
     <w:tmpl w:val="2C122E5A"/>
@@ -5593,7 +6779,7 @@
       </w:pPr>
     </w:lvl>
   </w:abstractNum>
-  <w:abstractNum w:abstractNumId="16" w15:restartNumberingAfterBreak="0">
+  <w:abstractNum w:abstractNumId="18" w15:restartNumberingAfterBreak="0">
     <w:nsid w:val="121449A4"/>
     <w:multiLevelType w:val="hybridMultilevel"/>
     <w:tmpl w:val="51E8AD4C"/>
@@ -5682,7 +6868,7 @@
       </w:pPr>
     </w:lvl>
   </w:abstractNum>
-  <w:abstractNum w:abstractNumId="17" w15:restartNumberingAfterBreak="0">
+  <w:abstractNum w:abstractNumId="19" w15:restartNumberingAfterBreak="0">
     <w:nsid w:val="14651991"/>
     <w:multiLevelType w:val="hybridMultilevel"/>
     <w:tmpl w:val="2C122E5A"/>
@@ -5771,7 +6957,7 @@
       </w:pPr>
     </w:lvl>
   </w:abstractNum>
-  <w:abstractNum w:abstractNumId="18" w15:restartNumberingAfterBreak="0">
+  <w:abstractNum w:abstractNumId="20" w15:restartNumberingAfterBreak="0">
     <w:nsid w:val="15F053BA"/>
     <w:multiLevelType w:val="hybridMultilevel"/>
     <w:tmpl w:val="2C122E5A"/>
@@ -5860,7 +7046,7 @@
       </w:pPr>
     </w:lvl>
   </w:abstractNum>
-  <w:abstractNum w:abstractNumId="19" w15:restartNumberingAfterBreak="0">
+  <w:abstractNum w:abstractNumId="21" w15:restartNumberingAfterBreak="0">
     <w:nsid w:val="18650C7F"/>
     <w:multiLevelType w:val="hybridMultilevel"/>
     <w:tmpl w:val="2C122E5A"/>
@@ -5949,7 +7135,7 @@
       </w:pPr>
     </w:lvl>
   </w:abstractNum>
-  <w:abstractNum w:abstractNumId="20" w15:restartNumberingAfterBreak="0">
+  <w:abstractNum w:abstractNumId="22" w15:restartNumberingAfterBreak="0">
     <w:nsid w:val="1B374BAB"/>
     <w:multiLevelType w:val="hybridMultilevel"/>
     <w:tmpl w:val="2C122E5A"/>
@@ -6038,7 +7224,7 @@
       </w:pPr>
     </w:lvl>
   </w:abstractNum>
-  <w:abstractNum w:abstractNumId="21" w15:restartNumberingAfterBreak="0">
+  <w:abstractNum w:abstractNumId="23" w15:restartNumberingAfterBreak="0">
     <w:nsid w:val="1D073EDE"/>
     <w:multiLevelType w:val="hybridMultilevel"/>
     <w:tmpl w:val="2C122E5A"/>
@@ -6127,7 +7313,7 @@
       </w:pPr>
     </w:lvl>
   </w:abstractNum>
-  <w:abstractNum w:abstractNumId="22" w15:restartNumberingAfterBreak="0">
+  <w:abstractNum w:abstractNumId="24" w15:restartNumberingAfterBreak="0">
     <w:nsid w:val="1E901EDF"/>
     <w:multiLevelType w:val="hybridMultilevel"/>
     <w:tmpl w:val="2C122E5A"/>
@@ -6216,7 +7402,7 @@
       </w:pPr>
     </w:lvl>
   </w:abstractNum>
-  <w:abstractNum w:abstractNumId="23" w15:restartNumberingAfterBreak="0">
+  <w:abstractNum w:abstractNumId="25" w15:restartNumberingAfterBreak="0">
     <w:nsid w:val="1F983846"/>
     <w:multiLevelType w:val="hybridMultilevel"/>
     <w:tmpl w:val="B13E301A"/>
@@ -6305,7 +7491,7 @@
       </w:pPr>
     </w:lvl>
   </w:abstractNum>
-  <w:abstractNum w:abstractNumId="24" w15:restartNumberingAfterBreak="0">
+  <w:abstractNum w:abstractNumId="26" w15:restartNumberingAfterBreak="0">
     <w:nsid w:val="23385FD4"/>
     <w:multiLevelType w:val="hybridMultilevel"/>
     <w:tmpl w:val="2C122E5A"/>
@@ -6394,7 +7580,96 @@
       </w:pPr>
     </w:lvl>
   </w:abstractNum>
-  <w:abstractNum w:abstractNumId="25" w15:restartNumberingAfterBreak="0">
+  <w:abstractNum w:abstractNumId="27" w15:restartNumberingAfterBreak="0">
+    <w:nsid w:val="284A5418"/>
+    <w:multiLevelType w:val="hybridMultilevel"/>
+    <w:tmpl w:val="1CCAB9AA"/>
+    <w:lvl w:ilvl="0" w:tplc="04090019">
+      <w:start w:val="1"/>
+      <w:numFmt w:val="lowerLetter"/>
+      <w:lvlText w:val="%1."/>
+      <w:lvlJc w:val="left"/>
+      <w:pPr>
+        <w:ind w:left="720" w:hanging="360"/>
+      </w:pPr>
+      <w:rPr>
+        <w:rFonts w:hint="default"/>
+      </w:rPr>
+    </w:lvl>
+    <w:lvl w:ilvl="1" w:tplc="04090019" w:tentative="1">
+      <w:start w:val="1"/>
+      <w:numFmt w:val="lowerLetter"/>
+      <w:lvlText w:val="%2."/>
+      <w:lvlJc w:val="left"/>
+      <w:pPr>
+        <w:ind w:left="1440" w:hanging="360"/>
+      </w:pPr>
+    </w:lvl>
+    <w:lvl w:ilvl="2" w:tplc="0409001B" w:tentative="1">
+      <w:start w:val="1"/>
+      <w:numFmt w:val="lowerRoman"/>
+      <w:lvlText w:val="%3."/>
+      <w:lvlJc w:val="right"/>
+      <w:pPr>
+        <w:ind w:left="2160" w:hanging="180"/>
+      </w:pPr>
+    </w:lvl>
+    <w:lvl w:ilvl="3" w:tplc="0409000F" w:tentative="1">
+      <w:start w:val="1"/>
+      <w:numFmt w:val="decimal"/>
+      <w:lvlText w:val="%4."/>
+      <w:lvlJc w:val="left"/>
+      <w:pPr>
+        <w:ind w:left="2880" w:hanging="360"/>
+      </w:pPr>
+    </w:lvl>
+    <w:lvl w:ilvl="4" w:tplc="04090019" w:tentative="1">
+      <w:start w:val="1"/>
+      <w:numFmt w:val="lowerLetter"/>
+      <w:lvlText w:val="%5."/>
+      <w:lvlJc w:val="left"/>
+      <w:pPr>
+        <w:ind w:left="3600" w:hanging="360"/>
+      </w:pPr>
+    </w:lvl>
+    <w:lvl w:ilvl="5" w:tplc="0409001B" w:tentative="1">
+      <w:start w:val="1"/>
+      <w:numFmt w:val="lowerRoman"/>
+      <w:lvlText w:val="%6."/>
+      <w:lvlJc w:val="right"/>
+      <w:pPr>
+        <w:ind w:left="4320" w:hanging="180"/>
+      </w:pPr>
+    </w:lvl>
+    <w:lvl w:ilvl="6" w:tplc="0409000F" w:tentative="1">
+      <w:start w:val="1"/>
+      <w:numFmt w:val="decimal"/>
+      <w:lvlText w:val="%7."/>
+      <w:lvlJc w:val="left"/>
+      <w:pPr>
+        <w:ind w:left="5040" w:hanging="360"/>
+      </w:pPr>
+    </w:lvl>
+    <w:lvl w:ilvl="7" w:tplc="04090019" w:tentative="1">
+      <w:start w:val="1"/>
+      <w:numFmt w:val="lowerLetter"/>
+      <w:lvlText w:val="%8."/>
+      <w:lvlJc w:val="left"/>
+      <w:pPr>
+        <w:ind w:left="5760" w:hanging="360"/>
+      </w:pPr>
+    </w:lvl>
+    <w:lvl w:ilvl="8" w:tplc="0409001B" w:tentative="1">
+      <w:start w:val="1"/>
+      <w:numFmt w:val="lowerRoman"/>
+      <w:lvlText w:val="%9."/>
+      <w:lvlJc w:val="right"/>
+      <w:pPr>
+        <w:ind w:left="6480" w:hanging="180"/>
+      </w:pPr>
+    </w:lvl>
+  </w:abstractNum>
+  <w:abstractNum w:abstractNumId="28" w15:restartNumberingAfterBreak="0">
     <w:nsid w:val="29B54AA6"/>
     <w:multiLevelType w:val="hybridMultilevel"/>
     <w:tmpl w:val="2C122E5A"/>
@@ -6483,7 +7758,7 @@
       </w:pPr>
     </w:lvl>
   </w:abstractNum>
-  <w:abstractNum w:abstractNumId="26" w15:restartNumberingAfterBreak="0">
+  <w:abstractNum w:abstractNumId="29" w15:restartNumberingAfterBreak="0">
     <w:nsid w:val="31304B25"/>
     <w:multiLevelType w:val="hybridMultilevel"/>
     <w:tmpl w:val="2C122E5A"/>
@@ -6572,7 +7847,7 @@
       </w:pPr>
     </w:lvl>
   </w:abstractNum>
-  <w:abstractNum w:abstractNumId="27" w15:restartNumberingAfterBreak="0">
+  <w:abstractNum w:abstractNumId="30" w15:restartNumberingAfterBreak="0">
     <w:nsid w:val="328F5262"/>
     <w:multiLevelType w:val="hybridMultilevel"/>
     <w:tmpl w:val="2C122E5A"/>
@@ -6661,7 +7936,96 @@
       </w:pPr>
     </w:lvl>
   </w:abstractNum>
-  <w:abstractNum w:abstractNumId="28" w15:restartNumberingAfterBreak="0">
+  <w:abstractNum w:abstractNumId="31" w15:restartNumberingAfterBreak="0">
+    <w:nsid w:val="329D70D6"/>
+    <w:multiLevelType w:val="hybridMultilevel"/>
+    <w:tmpl w:val="3B9C6130"/>
+    <w:lvl w:ilvl="0" w:tplc="04090019">
+      <w:start w:val="1"/>
+      <w:numFmt w:val="lowerLetter"/>
+      <w:lvlText w:val="%1."/>
+      <w:lvlJc w:val="left"/>
+      <w:pPr>
+        <w:ind w:left="720" w:hanging="360"/>
+      </w:pPr>
+      <w:rPr>
+        <w:rFonts w:hint="default"/>
+      </w:rPr>
+    </w:lvl>
+    <w:lvl w:ilvl="1" w:tplc="04090019" w:tentative="1">
+      <w:start w:val="1"/>
+      <w:numFmt w:val="lowerLetter"/>
+      <w:lvlText w:val="%2."/>
+      <w:lvlJc w:val="left"/>
+      <w:pPr>
+        <w:ind w:left="1440" w:hanging="360"/>
+      </w:pPr>
+    </w:lvl>
+    <w:lvl w:ilvl="2" w:tplc="0409001B" w:tentative="1">
+      <w:start w:val="1"/>
+      <w:numFmt w:val="lowerRoman"/>
+      <w:lvlText w:val="%3."/>
+      <w:lvlJc w:val="right"/>
+      <w:pPr>
+        <w:ind w:left="2160" w:hanging="180"/>
+      </w:pPr>
+    </w:lvl>
+    <w:lvl w:ilvl="3" w:tplc="0409000F" w:tentative="1">
+      <w:start w:val="1"/>
+      <w:numFmt w:val="decimal"/>
+      <w:lvlText w:val="%4."/>
+      <w:lvlJc w:val="left"/>
+      <w:pPr>
+        <w:ind w:left="2880" w:hanging="360"/>
+      </w:pPr>
+    </w:lvl>
+    <w:lvl w:ilvl="4" w:tplc="04090019" w:tentative="1">
+      <w:start w:val="1"/>
+      <w:numFmt w:val="lowerLetter"/>
+      <w:lvlText w:val="%5."/>
+      <w:lvlJc w:val="left"/>
+      <w:pPr>
+        <w:ind w:left="3600" w:hanging="360"/>
+      </w:pPr>
+    </w:lvl>
+    <w:lvl w:ilvl="5" w:tplc="0409001B" w:tentative="1">
+      <w:start w:val="1"/>
+      <w:numFmt w:val="lowerRoman"/>
+      <w:lvlText w:val="%6."/>
+      <w:lvlJc w:val="right"/>
+      <w:pPr>
+        <w:ind w:left="4320" w:hanging="180"/>
+      </w:pPr>
+    </w:lvl>
+    <w:lvl w:ilvl="6" w:tplc="0409000F" w:tentative="1">
+      <w:start w:val="1"/>
+      <w:numFmt w:val="decimal"/>
+      <w:lvlText w:val="%7."/>
+      <w:lvlJc w:val="left"/>
+      <w:pPr>
+        <w:ind w:left="5040" w:hanging="360"/>
+      </w:pPr>
+    </w:lvl>
+    <w:lvl w:ilvl="7" w:tplc="04090019" w:tentative="1">
+      <w:start w:val="1"/>
+      <w:numFmt w:val="lowerLetter"/>
+      <w:lvlText w:val="%8."/>
+      <w:lvlJc w:val="left"/>
+      <w:pPr>
+        <w:ind w:left="5760" w:hanging="360"/>
+      </w:pPr>
+    </w:lvl>
+    <w:lvl w:ilvl="8" w:tplc="0409001B" w:tentative="1">
+      <w:start w:val="1"/>
+      <w:numFmt w:val="lowerRoman"/>
+      <w:lvlText w:val="%9."/>
+      <w:lvlJc w:val="right"/>
+      <w:pPr>
+        <w:ind w:left="6480" w:hanging="180"/>
+      </w:pPr>
+    </w:lvl>
+  </w:abstractNum>
+  <w:abstractNum w:abstractNumId="32" w15:restartNumberingAfterBreak="0">
     <w:nsid w:val="33284D56"/>
     <w:multiLevelType w:val="hybridMultilevel"/>
     <w:tmpl w:val="2C122E5A"/>
@@ -6750,7 +8114,7 @@
       </w:pPr>
     </w:lvl>
   </w:abstractNum>
-  <w:abstractNum w:abstractNumId="29" w15:restartNumberingAfterBreak="0">
+  <w:abstractNum w:abstractNumId="33" w15:restartNumberingAfterBreak="0">
     <w:nsid w:val="37C24C2E"/>
     <w:multiLevelType w:val="hybridMultilevel"/>
     <w:tmpl w:val="2C122E5A"/>
@@ -6839,7 +8203,7 @@
       </w:pPr>
     </w:lvl>
   </w:abstractNum>
-  <w:abstractNum w:abstractNumId="30" w15:restartNumberingAfterBreak="0">
+  <w:abstractNum w:abstractNumId="34" w15:restartNumberingAfterBreak="0">
     <w:nsid w:val="384A2848"/>
     <w:multiLevelType w:val="hybridMultilevel"/>
     <w:tmpl w:val="2C122E5A"/>
@@ -6928,7 +8292,7 @@
       </w:pPr>
     </w:lvl>
   </w:abstractNum>
-  <w:abstractNum w:abstractNumId="31" w15:restartNumberingAfterBreak="0">
+  <w:abstractNum w:abstractNumId="35" w15:restartNumberingAfterBreak="0">
     <w:nsid w:val="3B40386C"/>
     <w:multiLevelType w:val="hybridMultilevel"/>
     <w:tmpl w:val="2C122E5A"/>
@@ -7017,7 +8381,7 @@
       </w:pPr>
     </w:lvl>
   </w:abstractNum>
-  <w:abstractNum w:abstractNumId="32" w15:restartNumberingAfterBreak="0">
+  <w:abstractNum w:abstractNumId="36" w15:restartNumberingAfterBreak="0">
     <w:nsid w:val="3BB71F04"/>
     <w:multiLevelType w:val="hybridMultilevel"/>
     <w:tmpl w:val="2C122E5A"/>
@@ -7106,7 +8470,7 @@
       </w:pPr>
     </w:lvl>
   </w:abstractNum>
-  <w:abstractNum w:abstractNumId="33" w15:restartNumberingAfterBreak="0">
+  <w:abstractNum w:abstractNumId="37" w15:restartNumberingAfterBreak="0">
     <w:nsid w:val="3E661352"/>
     <w:multiLevelType w:val="hybridMultilevel"/>
     <w:tmpl w:val="2C122E5A"/>
@@ -7195,7 +8559,7 @@
       </w:pPr>
     </w:lvl>
   </w:abstractNum>
-  <w:abstractNum w:abstractNumId="34" w15:restartNumberingAfterBreak="0">
+  <w:abstractNum w:abstractNumId="38" w15:restartNumberingAfterBreak="0">
     <w:nsid w:val="3F6B2048"/>
     <w:multiLevelType w:val="hybridMultilevel"/>
     <w:tmpl w:val="2C122E5A"/>
@@ -7284,7 +8648,7 @@
       </w:pPr>
     </w:lvl>
   </w:abstractNum>
-  <w:abstractNum w:abstractNumId="35" w15:restartNumberingAfterBreak="0">
+  <w:abstractNum w:abstractNumId="39" w15:restartNumberingAfterBreak="0">
     <w:nsid w:val="47857219"/>
     <w:multiLevelType w:val="hybridMultilevel"/>
     <w:tmpl w:val="6882C54C"/>
@@ -7373,7 +8737,7 @@
       </w:pPr>
     </w:lvl>
   </w:abstractNum>
-  <w:abstractNum w:abstractNumId="36" w15:restartNumberingAfterBreak="0">
+  <w:abstractNum w:abstractNumId="40" w15:restartNumberingAfterBreak="0">
     <w:nsid w:val="4E222B11"/>
     <w:multiLevelType w:val="hybridMultilevel"/>
     <w:tmpl w:val="2C122E5A"/>
@@ -7462,7 +8826,7 @@
       </w:pPr>
     </w:lvl>
   </w:abstractNum>
-  <w:abstractNum w:abstractNumId="37" w15:restartNumberingAfterBreak="0">
+  <w:abstractNum w:abstractNumId="41" w15:restartNumberingAfterBreak="0">
     <w:nsid w:val="52695323"/>
     <w:multiLevelType w:val="hybridMultilevel"/>
     <w:tmpl w:val="2C122E5A"/>
@@ -7551,7 +8915,7 @@
       </w:pPr>
     </w:lvl>
   </w:abstractNum>
-  <w:abstractNum w:abstractNumId="38" w15:restartNumberingAfterBreak="0">
+  <w:abstractNum w:abstractNumId="42" w15:restartNumberingAfterBreak="0">
     <w:nsid w:val="59FB3E60"/>
     <w:multiLevelType w:val="hybridMultilevel"/>
     <w:tmpl w:val="7E7CF944"/>
@@ -7640,7 +9004,7 @@
       </w:pPr>
     </w:lvl>
   </w:abstractNum>
-  <w:abstractNum w:abstractNumId="39" w15:restartNumberingAfterBreak="0">
+  <w:abstractNum w:abstractNumId="43" w15:restartNumberingAfterBreak="0">
     <w:nsid w:val="5B0B05CB"/>
     <w:multiLevelType w:val="hybridMultilevel"/>
     <w:tmpl w:val="CD1EB54C"/>
@@ -7729,7 +9093,7 @@
       </w:pPr>
     </w:lvl>
   </w:abstractNum>
-  <w:abstractNum w:abstractNumId="40" w15:restartNumberingAfterBreak="0">
+  <w:abstractNum w:abstractNumId="44" w15:restartNumberingAfterBreak="0">
     <w:nsid w:val="5CDE6FBE"/>
     <w:multiLevelType w:val="hybridMultilevel"/>
     <w:tmpl w:val="2C122E5A"/>
@@ -7818,7 +9182,96 @@
       </w:pPr>
     </w:lvl>
   </w:abstractNum>
-  <w:abstractNum w:abstractNumId="41" w15:restartNumberingAfterBreak="0">
+  <w:abstractNum w:abstractNumId="45" w15:restartNumberingAfterBreak="0">
+    <w:nsid w:val="5EB62E93"/>
+    <w:multiLevelType w:val="hybridMultilevel"/>
+    <w:tmpl w:val="4510D0E0"/>
+    <w:lvl w:ilvl="0" w:tplc="04090019">
+      <w:start w:val="1"/>
+      <w:numFmt w:val="lowerLetter"/>
+      <w:lvlText w:val="%1."/>
+      <w:lvlJc w:val="left"/>
+      <w:pPr>
+        <w:ind w:left="720" w:hanging="360"/>
+      </w:pPr>
+      <w:rPr>
+        <w:rFonts w:hint="default"/>
+      </w:rPr>
+    </w:lvl>
+    <w:lvl w:ilvl="1" w:tplc="04090019" w:tentative="1">
+      <w:start w:val="1"/>
+      <w:numFmt w:val="lowerLetter"/>
+      <w:lvlText w:val="%2."/>
+      <w:lvlJc w:val="left"/>
+      <w:pPr>
+        <w:ind w:left="1440" w:hanging="360"/>
+      </w:pPr>
+    </w:lvl>
+    <w:lvl w:ilvl="2" w:tplc="0409001B" w:tentative="1">
+      <w:start w:val="1"/>
+      <w:numFmt w:val="lowerRoman"/>
+      <w:lvlText w:val="%3."/>
+      <w:lvlJc w:val="right"/>
+      <w:pPr>
+        <w:ind w:left="2160" w:hanging="180"/>
+      </w:pPr>
+    </w:lvl>
+    <w:lvl w:ilvl="3" w:tplc="0409000F" w:tentative="1">
+      <w:start w:val="1"/>
+      <w:numFmt w:val="decimal"/>
+      <w:lvlText w:val="%4."/>
+      <w:lvlJc w:val="left"/>
+      <w:pPr>
+        <w:ind w:left="2880" w:hanging="360"/>
+      </w:pPr>
+    </w:lvl>
+    <w:lvl w:ilvl="4" w:tplc="04090019" w:tentative="1">
+      <w:start w:val="1"/>
+      <w:numFmt w:val="lowerLetter"/>
+      <w:lvlText w:val="%5."/>
+      <w:lvlJc w:val="left"/>
+      <w:pPr>
+        <w:ind w:left="3600" w:hanging="360"/>
+      </w:pPr>
+    </w:lvl>
+    <w:lvl w:ilvl="5" w:tplc="0409001B" w:tentative="1">
+      <w:start w:val="1"/>
+      <w:numFmt w:val="lowerRoman"/>
+      <w:lvlText w:val="%6."/>
+      <w:lvlJc w:val="right"/>
+      <w:pPr>
+        <w:ind w:left="4320" w:hanging="180"/>
+      </w:pPr>
+    </w:lvl>
+    <w:lvl w:ilvl="6" w:tplc="0409000F" w:tentative="1">
+      <w:start w:val="1"/>
+      <w:numFmt w:val="decimal"/>
+      <w:lvlText w:val="%7."/>
+      <w:lvlJc w:val="left"/>
+      <w:pPr>
+        <w:ind w:left="5040" w:hanging="360"/>
+      </w:pPr>
+    </w:lvl>
+    <w:lvl w:ilvl="7" w:tplc="04090019" w:tentative="1">
+      <w:start w:val="1"/>
+      <w:numFmt w:val="lowerLetter"/>
+      <w:lvlText w:val="%8."/>
+      <w:lvlJc w:val="left"/>
+      <w:pPr>
+        <w:ind w:left="5760" w:hanging="360"/>
+      </w:pPr>
+    </w:lvl>
+    <w:lvl w:ilvl="8" w:tplc="0409001B" w:tentative="1">
+      <w:start w:val="1"/>
+      <w:numFmt w:val="lowerRoman"/>
+      <w:lvlText w:val="%9."/>
+      <w:lvlJc w:val="right"/>
+      <w:pPr>
+        <w:ind w:left="6480" w:hanging="180"/>
+      </w:pPr>
+    </w:lvl>
+  </w:abstractNum>
+  <w:abstractNum w:abstractNumId="46" w15:restartNumberingAfterBreak="0">
     <w:nsid w:val="603769E9"/>
     <w:multiLevelType w:val="hybridMultilevel"/>
     <w:tmpl w:val="13D639A2"/>
@@ -7907,7 +9360,7 @@
       </w:pPr>
     </w:lvl>
   </w:abstractNum>
-  <w:abstractNum w:abstractNumId="42" w15:restartNumberingAfterBreak="0">
+  <w:abstractNum w:abstractNumId="47" w15:restartNumberingAfterBreak="0">
     <w:nsid w:val="63B96D9D"/>
     <w:multiLevelType w:val="hybridMultilevel"/>
     <w:tmpl w:val="2C122E5A"/>
@@ -7996,7 +9449,7 @@
       </w:pPr>
     </w:lvl>
   </w:abstractNum>
-  <w:abstractNum w:abstractNumId="43" w15:restartNumberingAfterBreak="0">
+  <w:abstractNum w:abstractNumId="48" w15:restartNumberingAfterBreak="0">
     <w:nsid w:val="642B21A4"/>
     <w:multiLevelType w:val="hybridMultilevel"/>
     <w:tmpl w:val="2C122E5A"/>
@@ -8085,7 +9538,7 @@
       </w:pPr>
     </w:lvl>
   </w:abstractNum>
-  <w:abstractNum w:abstractNumId="44" w15:restartNumberingAfterBreak="0">
+  <w:abstractNum w:abstractNumId="49" w15:restartNumberingAfterBreak="0">
     <w:nsid w:val="64420C5A"/>
     <w:multiLevelType w:val="hybridMultilevel"/>
     <w:tmpl w:val="9068635C"/>
@@ -8174,7 +9627,7 @@
       </w:pPr>
     </w:lvl>
   </w:abstractNum>
-  <w:abstractNum w:abstractNumId="45" w15:restartNumberingAfterBreak="0">
+  <w:abstractNum w:abstractNumId="50" w15:restartNumberingAfterBreak="0">
     <w:nsid w:val="6601089D"/>
     <w:multiLevelType w:val="hybridMultilevel"/>
     <w:tmpl w:val="2C122E5A"/>
@@ -8263,7 +9716,7 @@
       </w:pPr>
     </w:lvl>
   </w:abstractNum>
-  <w:abstractNum w:abstractNumId="46" w15:restartNumberingAfterBreak="0">
+  <w:abstractNum w:abstractNumId="51" w15:restartNumberingAfterBreak="0">
     <w:nsid w:val="66EB1DDA"/>
     <w:multiLevelType w:val="hybridMultilevel"/>
     <w:tmpl w:val="2C122E5A"/>
@@ -8352,7 +9805,7 @@
       </w:pPr>
     </w:lvl>
   </w:abstractNum>
-  <w:abstractNum w:abstractNumId="47" w15:restartNumberingAfterBreak="0">
+  <w:abstractNum w:abstractNumId="52" w15:restartNumberingAfterBreak="0">
     <w:nsid w:val="67114533"/>
     <w:multiLevelType w:val="hybridMultilevel"/>
     <w:tmpl w:val="ADD6767C"/>
@@ -8441,7 +9894,7 @@
       </w:pPr>
     </w:lvl>
   </w:abstractNum>
-  <w:abstractNum w:abstractNumId="48" w15:restartNumberingAfterBreak="0">
+  <w:abstractNum w:abstractNumId="53" w15:restartNumberingAfterBreak="0">
     <w:nsid w:val="6E28315A"/>
     <w:multiLevelType w:val="hybridMultilevel"/>
     <w:tmpl w:val="2C122E5A"/>
@@ -8530,7 +9983,7 @@
       </w:pPr>
     </w:lvl>
   </w:abstractNum>
-  <w:abstractNum w:abstractNumId="49" w15:restartNumberingAfterBreak="0">
+  <w:abstractNum w:abstractNumId="54" w15:restartNumberingAfterBreak="0">
     <w:nsid w:val="6EC1304F"/>
     <w:multiLevelType w:val="hybridMultilevel"/>
     <w:tmpl w:val="2C122E5A"/>
@@ -8619,7 +10072,7 @@
       </w:pPr>
     </w:lvl>
   </w:abstractNum>
-  <w:abstractNum w:abstractNumId="50" w15:restartNumberingAfterBreak="0">
+  <w:abstractNum w:abstractNumId="55" w15:restartNumberingAfterBreak="0">
     <w:nsid w:val="7187177F"/>
     <w:multiLevelType w:val="hybridMultilevel"/>
     <w:tmpl w:val="2C122E5A"/>
@@ -8708,7 +10161,7 @@
       </w:pPr>
     </w:lvl>
   </w:abstractNum>
-  <w:abstractNum w:abstractNumId="51" w15:restartNumberingAfterBreak="0">
+  <w:abstractNum w:abstractNumId="56" w15:restartNumberingAfterBreak="0">
     <w:nsid w:val="72C9610E"/>
     <w:multiLevelType w:val="hybridMultilevel"/>
     <w:tmpl w:val="2C122E5A"/>
@@ -8797,7 +10250,7 @@
       </w:pPr>
     </w:lvl>
   </w:abstractNum>
-  <w:abstractNum w:abstractNumId="52" w15:restartNumberingAfterBreak="0">
+  <w:abstractNum w:abstractNumId="57" w15:restartNumberingAfterBreak="0">
     <w:nsid w:val="72FF7898"/>
     <w:multiLevelType w:val="hybridMultilevel"/>
     <w:tmpl w:val="2C122E5A"/>
@@ -8886,7 +10339,7 @@
       </w:pPr>
     </w:lvl>
   </w:abstractNum>
-  <w:abstractNum w:abstractNumId="53" w15:restartNumberingAfterBreak="0">
+  <w:abstractNum w:abstractNumId="58" w15:restartNumberingAfterBreak="0">
     <w:nsid w:val="75477C6C"/>
     <w:multiLevelType w:val="hybridMultilevel"/>
     <w:tmpl w:val="2C122E5A"/>
@@ -8975,7 +10428,7 @@
       </w:pPr>
     </w:lvl>
   </w:abstractNum>
-  <w:abstractNum w:abstractNumId="54" w15:restartNumberingAfterBreak="0">
+  <w:abstractNum w:abstractNumId="59" w15:restartNumberingAfterBreak="0">
     <w:nsid w:val="75AC0B0E"/>
     <w:multiLevelType w:val="hybridMultilevel"/>
     <w:tmpl w:val="2C122E5A"/>
@@ -9064,7 +10517,7 @@
       </w:pPr>
     </w:lvl>
   </w:abstractNum>
-  <w:abstractNum w:abstractNumId="55" w15:restartNumberingAfterBreak="0">
+  <w:abstractNum w:abstractNumId="60" w15:restartNumberingAfterBreak="0">
     <w:nsid w:val="76212D98"/>
     <w:multiLevelType w:val="hybridMultilevel"/>
     <w:tmpl w:val="0FC2C3D2"/>
@@ -9153,7 +10606,7 @@
       </w:pPr>
     </w:lvl>
   </w:abstractNum>
-  <w:abstractNum w:abstractNumId="56" w15:restartNumberingAfterBreak="0">
+  <w:abstractNum w:abstractNumId="61" w15:restartNumberingAfterBreak="0">
     <w:nsid w:val="76A84EFB"/>
     <w:multiLevelType w:val="hybridMultilevel"/>
     <w:tmpl w:val="2C122E5A"/>
@@ -9242,7 +10695,7 @@
       </w:pPr>
     </w:lvl>
   </w:abstractNum>
-  <w:abstractNum w:abstractNumId="57" w15:restartNumberingAfterBreak="0">
+  <w:abstractNum w:abstractNumId="62" w15:restartNumberingAfterBreak="0">
     <w:nsid w:val="7B250745"/>
     <w:multiLevelType w:val="hybridMultilevel"/>
     <w:tmpl w:val="2C122E5A"/>
@@ -9331,7 +10784,7 @@
       </w:pPr>
     </w:lvl>
   </w:abstractNum>
-  <w:abstractNum w:abstractNumId="58" w15:restartNumberingAfterBreak="0">
+  <w:abstractNum w:abstractNumId="63" w15:restartNumberingAfterBreak="0">
     <w:nsid w:val="7E7E7BD9"/>
     <w:multiLevelType w:val="hybridMultilevel"/>
     <w:tmpl w:val="2C122E5A"/>
@@ -9420,7 +10873,7 @@
       </w:pPr>
     </w:lvl>
   </w:abstractNum>
-  <w:abstractNum w:abstractNumId="59" w15:restartNumberingAfterBreak="0">
+  <w:abstractNum w:abstractNumId="64" w15:restartNumberingAfterBreak="0">
     <w:nsid w:val="7EED1A76"/>
     <w:multiLevelType w:val="hybridMultilevel"/>
     <w:tmpl w:val="2C122E5A"/>
@@ -9510,184 +10963,199 @@
     </w:lvl>
   </w:abstractNum>
   <w:num w:numId="1" w16cid:durableId="2086758018">
+    <w:abstractNumId w:val="49"/>
+  </w:num>
+  <w:num w:numId="2" w16cid:durableId="472719983">
+    <w:abstractNumId w:val="39"/>
+  </w:num>
+  <w:num w:numId="3" w16cid:durableId="743529084">
+    <w:abstractNumId w:val="46"/>
+  </w:num>
+  <w:num w:numId="4" w16cid:durableId="1601916292">
+    <w:abstractNumId w:val="60"/>
+  </w:num>
+  <w:num w:numId="5" w16cid:durableId="465895661">
+    <w:abstractNumId w:val="18"/>
+  </w:num>
+  <w:num w:numId="6" w16cid:durableId="1512183813">
+    <w:abstractNumId w:val="11"/>
+  </w:num>
+  <w:num w:numId="7" w16cid:durableId="1890608806">
+    <w:abstractNumId w:val="42"/>
+  </w:num>
+  <w:num w:numId="8" w16cid:durableId="355153488">
+    <w:abstractNumId w:val="25"/>
+  </w:num>
+  <w:num w:numId="9" w16cid:durableId="2022926189">
+    <w:abstractNumId w:val="12"/>
+  </w:num>
+  <w:num w:numId="10" w16cid:durableId="1062094234">
+    <w:abstractNumId w:val="52"/>
+  </w:num>
+  <w:num w:numId="11" w16cid:durableId="288366961">
+    <w:abstractNumId w:val="17"/>
+  </w:num>
+  <w:num w:numId="12" w16cid:durableId="697045350">
+    <w:abstractNumId w:val="56"/>
+  </w:num>
+  <w:num w:numId="13" w16cid:durableId="521624423">
+    <w:abstractNumId w:val="38"/>
+  </w:num>
+  <w:num w:numId="14" w16cid:durableId="266544836">
+    <w:abstractNumId w:val="32"/>
+  </w:num>
+  <w:num w:numId="15" w16cid:durableId="35929064">
+    <w:abstractNumId w:val="23"/>
+  </w:num>
+  <w:num w:numId="16" w16cid:durableId="1615602050">
+    <w:abstractNumId w:val="8"/>
+  </w:num>
+  <w:num w:numId="17" w16cid:durableId="1362122236">
+    <w:abstractNumId w:val="30"/>
+  </w:num>
+  <w:num w:numId="18" w16cid:durableId="192958351">
+    <w:abstractNumId w:val="10"/>
+  </w:num>
+  <w:num w:numId="19" w16cid:durableId="198472472">
+    <w:abstractNumId w:val="55"/>
+  </w:num>
+  <w:num w:numId="20" w16cid:durableId="215826311">
+    <w:abstractNumId w:val="26"/>
+  </w:num>
+  <w:num w:numId="21" w16cid:durableId="543564124">
+    <w:abstractNumId w:val="22"/>
+  </w:num>
+  <w:num w:numId="22" w16cid:durableId="1047490933">
+    <w:abstractNumId w:val="16"/>
+  </w:num>
+  <w:num w:numId="23" w16cid:durableId="101925815">
+    <w:abstractNumId w:val="21"/>
+  </w:num>
+  <w:num w:numId="24" w16cid:durableId="432894236">
+    <w:abstractNumId w:val="34"/>
+  </w:num>
+  <w:num w:numId="25" w16cid:durableId="705446646">
+    <w:abstractNumId w:val="2"/>
+  </w:num>
+  <w:num w:numId="26" w16cid:durableId="1602031619">
+    <w:abstractNumId w:val="43"/>
+  </w:num>
+  <w:num w:numId="27" w16cid:durableId="272591777">
+    <w:abstractNumId w:val="36"/>
+  </w:num>
+  <w:num w:numId="28" w16cid:durableId="1492986323">
+    <w:abstractNumId w:val="37"/>
+  </w:num>
+  <w:num w:numId="29" w16cid:durableId="1438213827">
+    <w:abstractNumId w:val="20"/>
+  </w:num>
+  <w:num w:numId="30" w16cid:durableId="444928846">
+    <w:abstractNumId w:val="50"/>
+  </w:num>
+  <w:num w:numId="31" w16cid:durableId="2118940734">
+    <w:abstractNumId w:val="24"/>
+  </w:num>
+  <w:num w:numId="32" w16cid:durableId="909344627">
+    <w:abstractNumId w:val="48"/>
+  </w:num>
+  <w:num w:numId="33" w16cid:durableId="1400788040">
+    <w:abstractNumId w:val="40"/>
+  </w:num>
+  <w:num w:numId="34" w16cid:durableId="824972920">
+    <w:abstractNumId w:val="41"/>
+  </w:num>
+  <w:num w:numId="35" w16cid:durableId="717511820">
+    <w:abstractNumId w:val="4"/>
+  </w:num>
+  <w:num w:numId="36" w16cid:durableId="1863469313">
+    <w:abstractNumId w:val="51"/>
+  </w:num>
+  <w:num w:numId="37" w16cid:durableId="1028485697">
+    <w:abstractNumId w:val="33"/>
+  </w:num>
+  <w:num w:numId="38" w16cid:durableId="1606620863">
+    <w:abstractNumId w:val="3"/>
+  </w:num>
+  <w:num w:numId="39" w16cid:durableId="926697662">
+    <w:abstractNumId w:val="35"/>
+  </w:num>
+  <w:num w:numId="40" w16cid:durableId="273635560">
+    <w:abstractNumId w:val="28"/>
+  </w:num>
+  <w:num w:numId="41" w16cid:durableId="1628778212">
+    <w:abstractNumId w:val="9"/>
+  </w:num>
+  <w:num w:numId="42" w16cid:durableId="1612935759">
+    <w:abstractNumId w:val="64"/>
+  </w:num>
+  <w:num w:numId="43" w16cid:durableId="745996925">
+    <w:abstractNumId w:val="13"/>
+  </w:num>
+  <w:num w:numId="44" w16cid:durableId="41488579">
+    <w:abstractNumId w:val="53"/>
+  </w:num>
+  <w:num w:numId="45" w16cid:durableId="1963222413">
+    <w:abstractNumId w:val="47"/>
+  </w:num>
+  <w:num w:numId="46" w16cid:durableId="1519540710">
+    <w:abstractNumId w:val="14"/>
+  </w:num>
+  <w:num w:numId="47" w16cid:durableId="1970622857">
+    <w:abstractNumId w:val="63"/>
+  </w:num>
+  <w:num w:numId="48" w16cid:durableId="104692331">
+    <w:abstractNumId w:val="62"/>
+  </w:num>
+  <w:num w:numId="49" w16cid:durableId="1391461954">
+    <w:abstractNumId w:val="5"/>
+  </w:num>
+  <w:num w:numId="50" w16cid:durableId="1356225181">
+    <w:abstractNumId w:val="59"/>
+  </w:num>
+  <w:num w:numId="51" w16cid:durableId="617640405">
+    <w:abstractNumId w:val="57"/>
+  </w:num>
+  <w:num w:numId="52" w16cid:durableId="708533762">
     <w:abstractNumId w:val="44"/>
   </w:num>
-  <w:num w:numId="2" w16cid:durableId="472719983">
-    <w:abstractNumId w:val="35"/>
+  <w:num w:numId="53" w16cid:durableId="306708826">
+    <w:abstractNumId w:val="54"/>
   </w:num>
-  <w:num w:numId="3" w16cid:durableId="743529084">
-    <w:abstractNumId w:val="41"/>
+  <w:num w:numId="54" w16cid:durableId="190727488">
+    <w:abstractNumId w:val="19"/>
   </w:num>
-  <w:num w:numId="4" w16cid:durableId="1601916292">
-    <w:abstractNumId w:val="55"/>
+  <w:num w:numId="55" w16cid:durableId="2051344484">
+    <w:abstractNumId w:val="6"/>
   </w:num>
-  <w:num w:numId="5" w16cid:durableId="465895661">
-    <w:abstractNumId w:val="16"/>
+  <w:num w:numId="56" w16cid:durableId="2140299138">
+    <w:abstractNumId w:val="1"/>
   </w:num>
-  <w:num w:numId="6" w16cid:durableId="1512183813">
-    <w:abstractNumId w:val="10"/>
+  <w:num w:numId="57" w16cid:durableId="1434664183">
+    <w:abstractNumId w:val="7"/>
   </w:num>
-  <w:num w:numId="7" w16cid:durableId="1890608806">
-    <w:abstractNumId w:val="38"/>
+  <w:num w:numId="58" w16cid:durableId="1146362526">
+    <w:abstractNumId w:val="61"/>
   </w:num>
-  <w:num w:numId="8" w16cid:durableId="355153488">
-    <w:abstractNumId w:val="23"/>
+  <w:num w:numId="59" w16cid:durableId="439373740">
+    <w:abstractNumId w:val="58"/>
   </w:num>
-  <w:num w:numId="9" w16cid:durableId="2022926189">
-    <w:abstractNumId w:val="11"/>
+  <w:num w:numId="60" w16cid:durableId="121925216">
+    <w:abstractNumId w:val="29"/>
   </w:num>
-  <w:num w:numId="10" w16cid:durableId="1062094234">
-    <w:abstractNumId w:val="47"/>
+  <w:num w:numId="61" w16cid:durableId="1776635075">
+    <w:abstractNumId w:val="45"/>
   </w:num>
-  <w:num w:numId="11" w16cid:durableId="288366961">
+  <w:num w:numId="62" w16cid:durableId="2140342733">
+    <w:abstractNumId w:val="0"/>
+  </w:num>
+  <w:num w:numId="63" w16cid:durableId="2040667170">
     <w:abstractNumId w:val="15"/>
   </w:num>
-  <w:num w:numId="12" w16cid:durableId="697045350">
-    <w:abstractNumId w:val="51"/>
-  </w:num>
-  <w:num w:numId="13" w16cid:durableId="521624423">
-    <w:abstractNumId w:val="34"/>
-  </w:num>
-  <w:num w:numId="14" w16cid:durableId="266544836">
-    <w:abstractNumId w:val="28"/>
-  </w:num>
-  <w:num w:numId="15" w16cid:durableId="35929064">
-    <w:abstractNumId w:val="21"/>
-  </w:num>
-  <w:num w:numId="16" w16cid:durableId="1615602050">
-    <w:abstractNumId w:val="7"/>
-  </w:num>
-  <w:num w:numId="17" w16cid:durableId="1362122236">
+  <w:num w:numId="64" w16cid:durableId="1170021908">
     <w:abstractNumId w:val="27"/>
   </w:num>
-  <w:num w:numId="18" w16cid:durableId="192958351">
-    <w:abstractNumId w:val="9"/>
-  </w:num>
-  <w:num w:numId="19" w16cid:durableId="198472472">
-    <w:abstractNumId w:val="50"/>
-  </w:num>
-  <w:num w:numId="20" w16cid:durableId="215826311">
-    <w:abstractNumId w:val="24"/>
-  </w:num>
-  <w:num w:numId="21" w16cid:durableId="543564124">
-    <w:abstractNumId w:val="20"/>
-  </w:num>
-  <w:num w:numId="22" w16cid:durableId="1047490933">
-    <w:abstractNumId w:val="14"/>
-  </w:num>
-  <w:num w:numId="23" w16cid:durableId="101925815">
-    <w:abstractNumId w:val="19"/>
-  </w:num>
-  <w:num w:numId="24" w16cid:durableId="432894236">
-    <w:abstractNumId w:val="30"/>
-  </w:num>
-  <w:num w:numId="25" w16cid:durableId="705446646">
-    <w:abstractNumId w:val="1"/>
-  </w:num>
-  <w:num w:numId="26" w16cid:durableId="1602031619">
-    <w:abstractNumId w:val="39"/>
-  </w:num>
-  <w:num w:numId="27" w16cid:durableId="272591777">
-    <w:abstractNumId w:val="32"/>
-  </w:num>
-  <w:num w:numId="28" w16cid:durableId="1492986323">
-    <w:abstractNumId w:val="33"/>
-  </w:num>
-  <w:num w:numId="29" w16cid:durableId="1438213827">
-    <w:abstractNumId w:val="18"/>
-  </w:num>
-  <w:num w:numId="30" w16cid:durableId="444928846">
-    <w:abstractNumId w:val="45"/>
-  </w:num>
-  <w:num w:numId="31" w16cid:durableId="2118940734">
-    <w:abstractNumId w:val="22"/>
-  </w:num>
-  <w:num w:numId="32" w16cid:durableId="909344627">
-    <w:abstractNumId w:val="43"/>
-  </w:num>
-  <w:num w:numId="33" w16cid:durableId="1400788040">
-    <w:abstractNumId w:val="36"/>
-  </w:num>
-  <w:num w:numId="34" w16cid:durableId="824972920">
-    <w:abstractNumId w:val="37"/>
-  </w:num>
-  <w:num w:numId="35" w16cid:durableId="717511820">
-    <w:abstractNumId w:val="3"/>
-  </w:num>
-  <w:num w:numId="36" w16cid:durableId="1863469313">
-    <w:abstractNumId w:val="46"/>
-  </w:num>
-  <w:num w:numId="37" w16cid:durableId="1028485697">
-    <w:abstractNumId w:val="29"/>
-  </w:num>
-  <w:num w:numId="38" w16cid:durableId="1606620863">
-    <w:abstractNumId w:val="2"/>
-  </w:num>
-  <w:num w:numId="39" w16cid:durableId="926697662">
+  <w:num w:numId="65" w16cid:durableId="1686177695">
     <w:abstractNumId w:val="31"/>
-  </w:num>
-  <w:num w:numId="40" w16cid:durableId="273635560">
-    <w:abstractNumId w:val="25"/>
-  </w:num>
-  <w:num w:numId="41" w16cid:durableId="1628778212">
-    <w:abstractNumId w:val="8"/>
-  </w:num>
-  <w:num w:numId="42" w16cid:durableId="1612935759">
-    <w:abstractNumId w:val="59"/>
-  </w:num>
-  <w:num w:numId="43" w16cid:durableId="745996925">
-    <w:abstractNumId w:val="12"/>
-  </w:num>
-  <w:num w:numId="44" w16cid:durableId="41488579">
-    <w:abstractNumId w:val="48"/>
-  </w:num>
-  <w:num w:numId="45" w16cid:durableId="1963222413">
-    <w:abstractNumId w:val="42"/>
-  </w:num>
-  <w:num w:numId="46" w16cid:durableId="1519540710">
-    <w:abstractNumId w:val="13"/>
-  </w:num>
-  <w:num w:numId="47" w16cid:durableId="1970622857">
-    <w:abstractNumId w:val="58"/>
-  </w:num>
-  <w:num w:numId="48" w16cid:durableId="104692331">
-    <w:abstractNumId w:val="57"/>
-  </w:num>
-  <w:num w:numId="49" w16cid:durableId="1391461954">
-    <w:abstractNumId w:val="4"/>
-  </w:num>
-  <w:num w:numId="50" w16cid:durableId="1356225181">
-    <w:abstractNumId w:val="54"/>
-  </w:num>
-  <w:num w:numId="51" w16cid:durableId="617640405">
-    <w:abstractNumId w:val="52"/>
-  </w:num>
-  <w:num w:numId="52" w16cid:durableId="708533762">
-    <w:abstractNumId w:val="40"/>
-  </w:num>
-  <w:num w:numId="53" w16cid:durableId="306708826">
-    <w:abstractNumId w:val="49"/>
-  </w:num>
-  <w:num w:numId="54" w16cid:durableId="190727488">
-    <w:abstractNumId w:val="17"/>
-  </w:num>
-  <w:num w:numId="55" w16cid:durableId="2051344484">
-    <w:abstractNumId w:val="5"/>
-  </w:num>
-  <w:num w:numId="56" w16cid:durableId="2140299138">
-    <w:abstractNumId w:val="0"/>
-  </w:num>
-  <w:num w:numId="57" w16cid:durableId="1434664183">
-    <w:abstractNumId w:val="6"/>
-  </w:num>
-  <w:num w:numId="58" w16cid:durableId="1146362526">
-    <w:abstractNumId w:val="56"/>
-  </w:num>
-  <w:num w:numId="59" w16cid:durableId="439373740">
-    <w:abstractNumId w:val="53"/>
-  </w:num>
-  <w:num w:numId="60" w16cid:durableId="121925216">
-    <w:abstractNumId w:val="26"/>
   </w:num>
   <w:numIdMacAtCleanup w:val="54"/>
 </w:numbering>

</xml_diff>

<commit_message>
Prueba de copia de proyecto
</commit_message>
<xml_diff>
--- a/src/main/resources/Preguntas_examen.docx
+++ b/src/main/resources/Preguntas_examen.docx
@@ -1931,10 +1931,19 @@
         <w:t xml:space="preserve">An organization that hosts its infrastructure </w:t>
       </w:r>
       <w:r>
+        <w:t>“</w:t>
+      </w:r>
+      <w:r>
         <w:rPr>
           <w:u w:val="single"/>
         </w:rPr>
         <w:t>in a private cloud</w:t>
+      </w:r>
+      <w:r>
+        <w:rPr>
+          <w:u w:val="single"/>
+        </w:rPr>
+        <w:t>”</w:t>
       </w:r>
       <w:r>
         <w:t xml:space="preserve"> can close its data center.</w:t>
@@ -5668,27 +5677,13 @@
       </w:r>
     </w:p>
     <w:p>
-      <w:pPr>
-        <w:rPr>
-          <w:lang w:val="es-PE"/>
-        </w:rPr>
-      </w:pPr>
-      <w:r>
-        <w:rPr>
-          <w:lang w:val="es-PE"/>
-        </w:rPr>
+      <w:r>
         <w:t xml:space="preserve">b. </w:t>
       </w:r>
       <w:r>
-        <w:rPr>
-          <w:lang w:val="es-PE"/>
-        </w:rPr>
         <w:t>Fa</w:t>
       </w:r>
       <w:r>
-        <w:rPr>
-          <w:lang w:val="es-PE"/>
-        </w:rPr>
         <w:t>lse</w:t>
       </w:r>
     </w:p>
@@ -5739,25 +5734,9 @@
       </w:r>
     </w:p>
     <w:p>
-      <w:pPr>
-        <w:rPr>
-          <w:lang w:val="es-PE"/>
-        </w:rPr>
-      </w:pPr>
-      <w:r>
-        <w:rPr>
-          <w:lang w:val="es-PE"/>
-        </w:rPr>
-        <w:t xml:space="preserve">d. </w:t>
-      </w:r>
-      <w:proofErr w:type="spellStart"/>
-      <w:r>
-        <w:rPr>
-          <w:lang w:val="es-PE"/>
-        </w:rPr>
-        <w:t>Queues</w:t>
-      </w:r>
-      <w:proofErr w:type="spellEnd"/>
+      <w:r>
+        <w:t>d. Queues</w:t>
+      </w:r>
     </w:p>
     <w:p>
       <w:r>
@@ -5841,15 +5820,9 @@
       </w:r>
     </w:p>
     <w:p>
-      <w:pPr>
-        <w:rPr>
-          <w:lang w:val="es-PE"/>
-        </w:rPr>
-      </w:pPr>
-      <w:r>
-        <w:rPr>
-          <w:highlight w:val="yellow"/>
-          <w:lang w:val="es-PE"/>
+      <w:r>
+        <w:rPr>
+          <w:highlight w:val="yellow"/>
         </w:rPr>
         <w:t>b. False</w:t>
       </w:r>
@@ -5896,15 +5869,7 @@
       </w:r>
     </w:p>
     <w:p>
-      <w:pPr>
-        <w:rPr>
-          <w:lang w:val="es-PE"/>
-        </w:rPr>
-      </w:pPr>
-      <w:r>
-        <w:rPr>
-          <w:lang w:val="es-PE"/>
-        </w:rPr>
+      <w:r>
         <w:t>b. False</w:t>
       </w:r>
     </w:p>
@@ -5947,15 +5912,7 @@
       </w:r>
     </w:p>
     <w:p>
-      <w:pPr>
-        <w:rPr>
-          <w:lang w:val="es-PE"/>
-        </w:rPr>
-      </w:pPr>
-      <w:r>
-        <w:rPr>
-          <w:lang w:val="es-PE"/>
-        </w:rPr>
+      <w:r>
         <w:t>b. False</w:t>
       </w:r>
     </w:p>
@@ -6148,6 +6105,366 @@
       </w:r>
     </w:p>
     <w:p>
+      <w:r>
+        <w:t>b. False</w:t>
+      </w:r>
+    </w:p>
+    <w:p>
+      <w:r>
+        <w:rPr>
+          <w:b/>
+          <w:bCs/>
+        </w:rPr>
+        <w:t>Q103:</w:t>
+      </w:r>
+      <w:r>
+        <w:rPr>
+          <w:b/>
+          <w:bCs/>
+        </w:rPr>
+        <w:t xml:space="preserve"> </w:t>
+      </w:r>
+      <w:proofErr w:type="spellStart"/>
+      <w:r>
+        <w:t>ReadOnly</w:t>
+      </w:r>
+      <w:proofErr w:type="spellEnd"/>
+      <w:r>
+        <w:t xml:space="preserve"> means a</w:t>
+      </w:r>
+      <w:r>
+        <w:t xml:space="preserve">uthorized users can read a resource, but they can’t delete or update </w:t>
+      </w:r>
+      <w:proofErr w:type="spellStart"/>
+      <w:r>
+        <w:t>ir.</w:t>
+      </w:r>
+      <w:proofErr w:type="spellEnd"/>
+    </w:p>
+    <w:p>
+      <w:r>
+        <w:rPr>
+          <w:highlight w:val="yellow"/>
+        </w:rPr>
+        <w:t>a. True</w:t>
+      </w:r>
+    </w:p>
+    <w:p>
+      <w:r>
+        <w:t>b. False</w:t>
+      </w:r>
+    </w:p>
+    <w:p>
+      <w:r>
+        <w:rPr>
+          <w:b/>
+          <w:bCs/>
+        </w:rPr>
+        <w:t>Q104:</w:t>
+      </w:r>
+      <w:r>
+        <w:rPr>
+          <w:b/>
+          <w:bCs/>
+        </w:rPr>
+        <w:t xml:space="preserve"> </w:t>
+      </w:r>
+      <w:r>
+        <w:t>Which built-in roles can create and delete management locks.</w:t>
+      </w:r>
+    </w:p>
+    <w:p>
+      <w:r>
+        <w:rPr>
+          <w:highlight w:val="yellow"/>
+        </w:rPr>
+        <w:t>a. Owner</w:t>
+      </w:r>
+    </w:p>
+    <w:p>
+      <w:r>
+        <w:t>b. Contributor</w:t>
+      </w:r>
+    </w:p>
+    <w:p>
+      <w:r>
+        <w:rPr>
+          <w:highlight w:val="yellow"/>
+        </w:rPr>
+        <w:t>c. User Access Administrator</w:t>
+      </w:r>
+    </w:p>
+    <w:p>
+      <w:r>
+        <w:t>d. Reader</w:t>
+      </w:r>
+    </w:p>
+    <w:p>
+      <w:r>
+        <w:rPr>
+          <w:b/>
+          <w:bCs/>
+        </w:rPr>
+        <w:t>Q105:</w:t>
+      </w:r>
+      <w:r>
+        <w:rPr>
+          <w:b/>
+          <w:bCs/>
+        </w:rPr>
+        <w:t xml:space="preserve"> </w:t>
+      </w:r>
+      <w:r>
+        <w:t xml:space="preserve">Delete and </w:t>
+      </w:r>
+      <w:proofErr w:type="spellStart"/>
+      <w:r>
+        <w:t>CanNotDelete</w:t>
+      </w:r>
+      <w:proofErr w:type="spellEnd"/>
+      <w:r>
+        <w:t xml:space="preserve">, both locks achieve </w:t>
+      </w:r>
+      <w:proofErr w:type="gramStart"/>
+      <w:r>
+        <w:t>same</w:t>
+      </w:r>
+      <w:proofErr w:type="gramEnd"/>
+      <w:r>
+        <w:t xml:space="preserve"> objective. Users can read </w:t>
+      </w:r>
+      <w:proofErr w:type="gramStart"/>
+      <w:r>
+        <w:t>an</w:t>
+      </w:r>
+      <w:proofErr w:type="gramEnd"/>
+      <w:r>
+        <w:t xml:space="preserve"> modify a resource, </w:t>
+      </w:r>
+      <w:r>
+        <w:t>but they can’t delete it.</w:t>
+      </w:r>
+    </w:p>
+    <w:p>
+      <w:r>
+        <w:rPr>
+          <w:highlight w:val="yellow"/>
+        </w:rPr>
+        <w:t>a. True</w:t>
+      </w:r>
+    </w:p>
+    <w:p>
+      <w:r>
+        <w:t>b. False</w:t>
+      </w:r>
+    </w:p>
+    <w:p>
+      <w:r>
+        <w:rPr>
+          <w:b/>
+          <w:bCs/>
+        </w:rPr>
+        <w:lastRenderedPageBreak/>
+        <w:t>Q106:</w:t>
+      </w:r>
+      <w:r>
+        <w:rPr>
+          <w:b/>
+          <w:bCs/>
+        </w:rPr>
+        <w:t xml:space="preserve"> </w:t>
+      </w:r>
+      <w:r>
+        <w:t>Geo-zone-redundant storage (GZRS) includes both general-purpose v1 and general-purpose v2 storage accounts</w:t>
+      </w:r>
+    </w:p>
+    <w:p>
+      <w:r>
+        <w:t>a. True</w:t>
+      </w:r>
+    </w:p>
+    <w:p>
+      <w:r>
+        <w:rPr>
+          <w:highlight w:val="yellow"/>
+        </w:rPr>
+        <w:t>b. False</w:t>
+      </w:r>
+    </w:p>
+    <w:p>
+      <w:r>
+        <w:rPr>
+          <w:b/>
+          <w:bCs/>
+        </w:rPr>
+        <w:t>Q107:</w:t>
+      </w:r>
+      <w:r>
+        <w:rPr>
+          <w:b/>
+          <w:bCs/>
+        </w:rPr>
+        <w:t xml:space="preserve"> </w:t>
+      </w:r>
+      <w:r>
+        <w:t>Geo-zone-redundant storage (GZRS) is supported by which of the following Azure Storage services:</w:t>
+      </w:r>
+    </w:p>
+    <w:p>
+      <w:pPr>
+        <w:rPr>
+          <w:highlight w:val="yellow"/>
+        </w:rPr>
+      </w:pPr>
+      <w:r>
+        <w:rPr>
+          <w:highlight w:val="yellow"/>
+        </w:rPr>
+        <w:t>a. Azure Blob Storage</w:t>
+      </w:r>
+    </w:p>
+    <w:p>
+      <w:pPr>
+        <w:rPr>
+          <w:highlight w:val="yellow"/>
+        </w:rPr>
+      </w:pPr>
+      <w:r>
+        <w:rPr>
+          <w:highlight w:val="yellow"/>
+        </w:rPr>
+        <w:t>b. Azure Files</w:t>
+      </w:r>
+    </w:p>
+    <w:p>
+      <w:pPr>
+        <w:rPr>
+          <w:highlight w:val="yellow"/>
+        </w:rPr>
+      </w:pPr>
+      <w:r>
+        <w:rPr>
+          <w:highlight w:val="yellow"/>
+        </w:rPr>
+        <w:t>c. Azure Table storage</w:t>
+      </w:r>
+    </w:p>
+    <w:p>
+      <w:r>
+        <w:rPr>
+          <w:highlight w:val="yellow"/>
+        </w:rPr>
+        <w:t>d. Azure Queue storage</w:t>
+      </w:r>
+      <w:r>
+        <w:rPr>
+          <w:b/>
+          <w:bCs/>
+        </w:rPr>
+        <w:t xml:space="preserve"> </w:t>
+      </w:r>
+    </w:p>
+    <w:p>
+      <w:r>
+        <w:rPr>
+          <w:b/>
+          <w:bCs/>
+        </w:rPr>
+        <w:t>Q108:</w:t>
+      </w:r>
+      <w:r>
+        <w:rPr>
+          <w:b/>
+          <w:bCs/>
+        </w:rPr>
+        <w:t xml:space="preserve"> </w:t>
+      </w:r>
+      <w:r>
+        <w:t>Which property of your storage account should you check to determine which write operations have been replicated to the secondary region?</w:t>
+      </w:r>
+    </w:p>
+    <w:p>
+      <w:r>
+        <w:t>a. Last Modified Time property</w:t>
+      </w:r>
+    </w:p>
+    <w:p>
+      <w:r>
+        <w:rPr>
+          <w:highlight w:val="yellow"/>
+        </w:rPr>
+        <w:t>b. Last Sync Time property</w:t>
+      </w:r>
+    </w:p>
+    <w:p>
+      <w:r>
+        <w:t>c. Last Update Time property</w:t>
+      </w:r>
+    </w:p>
+    <w:p>
+      <w:r>
+        <w:rPr>
+          <w:b/>
+          <w:bCs/>
+        </w:rPr>
+        <w:t>Q109:</w:t>
+      </w:r>
+      <w:r>
+        <w:rPr>
+          <w:b/>
+          <w:bCs/>
+        </w:rPr>
+        <w:t xml:space="preserve"> </w:t>
+      </w:r>
+      <w:r>
+        <w:t>1</w:t>
+      </w:r>
+      <w:r>
+        <w:t xml:space="preserve">) Data that is stored in an Azure Storage account automatically has at least three copies. </w:t>
+      </w:r>
+      <w:r>
+        <w:t>2</w:t>
+      </w:r>
+      <w:r>
+        <w:t xml:space="preserve">) All data that is copied to an Azure Storage account is backed up automatically to another Azure data center. </w:t>
+      </w:r>
+      <w:r>
+        <w:t>3</w:t>
+      </w:r>
+      <w:r>
+        <w:t>) An Azure Storage account can contain up to 2 TB of data and up to one million files.</w:t>
+      </w:r>
+    </w:p>
+    <w:p>
+      <w:r>
+        <w:t xml:space="preserve">a. Yes, </w:t>
+      </w:r>
+      <w:proofErr w:type="gramStart"/>
+      <w:r>
+        <w:t>Yes</w:t>
+      </w:r>
+      <w:proofErr w:type="gramEnd"/>
+      <w:r>
+        <w:t>, Yes</w:t>
+      </w:r>
+    </w:p>
+    <w:p>
+      <w:r>
+        <w:t>b. Yes,</w:t>
+      </w:r>
+      <w:r>
+        <w:t xml:space="preserve"> </w:t>
+      </w:r>
+      <w:proofErr w:type="gramStart"/>
+      <w:r>
+        <w:t>Yes</w:t>
+      </w:r>
+      <w:proofErr w:type="gramEnd"/>
+      <w:r>
+        <w:t>, No</w:t>
+      </w:r>
+    </w:p>
+    <w:p>
       <w:pPr>
         <w:rPr>
           <w:lang w:val="es-PE"/>
@@ -6155,8 +6472,137 @@
       </w:pPr>
       <w:r>
         <w:rPr>
+          <w:highlight w:val="yellow"/>
           <w:lang w:val="es-PE"/>
         </w:rPr>
+        <w:t>c. Yes, No, No</w:t>
+      </w:r>
+    </w:p>
+    <w:p>
+      <w:pPr>
+        <w:rPr>
+          <w:lang w:val="es-PE"/>
+        </w:rPr>
+      </w:pPr>
+      <w:r>
+        <w:rPr>
+          <w:lang w:val="es-PE"/>
+        </w:rPr>
+        <w:t>d. No, No, No</w:t>
+      </w:r>
+    </w:p>
+    <w:p>
+      <w:r>
+        <w:t xml:space="preserve">e. No, </w:t>
+      </w:r>
+      <w:proofErr w:type="gramStart"/>
+      <w:r>
+        <w:t>Yes</w:t>
+      </w:r>
+      <w:proofErr w:type="gramEnd"/>
+      <w:r>
+        <w:t>, Yes</w:t>
+      </w:r>
+    </w:p>
+    <w:p>
+      <w:r>
+        <w:t>f. No, No, Yes</w:t>
+      </w:r>
+    </w:p>
+    <w:p>
+      <w:r>
+        <w:t xml:space="preserve">g. No, </w:t>
+      </w:r>
+      <w:proofErr w:type="gramStart"/>
+      <w:r>
+        <w:t>Yes</w:t>
+      </w:r>
+      <w:proofErr w:type="gramEnd"/>
+      <w:r>
+        <w:t>, No</w:t>
+      </w:r>
+    </w:p>
+    <w:p>
+      <w:r>
+        <w:t>h. Yes, No, Yes</w:t>
+      </w:r>
+    </w:p>
+    <w:p>
+      <w:r>
+        <w:rPr>
+          <w:b/>
+          <w:bCs/>
+        </w:rPr>
+        <w:t>Q110:</w:t>
+      </w:r>
+      <w:r>
+        <w:rPr>
+          <w:b/>
+          <w:bCs/>
+        </w:rPr>
+        <w:t xml:space="preserve"> </w:t>
+      </w:r>
+      <w:r>
+        <w:t xml:space="preserve">Which Azure Storage access tier has the highest storage </w:t>
+      </w:r>
+      <w:r>
+        <w:t>costs</w:t>
+      </w:r>
+      <w:r>
+        <w:t>, but the lowest acces</w:t>
+      </w:r>
+      <w:r>
+        <w:t>s cost?</w:t>
+      </w:r>
+    </w:p>
+    <w:p>
+      <w:r>
+        <w:rPr>
+          <w:highlight w:val="yellow"/>
+        </w:rPr>
+        <w:t>a. Hot tier</w:t>
+      </w:r>
+    </w:p>
+    <w:p>
+      <w:r>
+        <w:t>b. Cool tier</w:t>
+      </w:r>
+    </w:p>
+    <w:p>
+      <w:r>
+        <w:t>c. Archive tier</w:t>
+      </w:r>
+    </w:p>
+    <w:p>
+      <w:r>
+        <w:rPr>
+          <w:b/>
+          <w:bCs/>
+        </w:rPr>
+        <w:lastRenderedPageBreak/>
+        <w:t>Q111:</w:t>
+      </w:r>
+      <w:r>
+        <w:rPr>
+          <w:b/>
+          <w:bCs/>
+        </w:rPr>
+        <w:t xml:space="preserve"> </w:t>
+      </w:r>
+      <w:r>
+        <w:t>The archive tier is not supported as the default access tier for a storage account.</w:t>
+      </w:r>
+    </w:p>
+    <w:p>
+      <w:r>
+        <w:rPr>
+          <w:highlight w:val="yellow"/>
+        </w:rPr>
+        <w:t>a. True</w:t>
+      </w:r>
+    </w:p>
+    <w:p>
+      <w:r>
         <w:t>b. False</w:t>
       </w:r>
     </w:p>
@@ -6166,42 +6612,375 @@
           <w:b/>
           <w:bCs/>
         </w:rPr>
-        <w:t>Q103:</w:t>
-      </w:r>
-      <w:r>
-        <w:rPr>
-          <w:b/>
-          <w:bCs/>
-        </w:rPr>
-        <w:t xml:space="preserve"> </w:t>
+        <w:t>Q112:</w:t>
+      </w:r>
+      <w:r>
+        <w:rPr>
+          <w:b/>
+          <w:bCs/>
+        </w:rPr>
+        <w:t xml:space="preserve"> </w:t>
+      </w:r>
+      <w:r>
+        <w:t>What is the minimum recommended data retention period for cool access tiers?</w:t>
+      </w:r>
+    </w:p>
+    <w:p>
+      <w:r>
+        <w:t>a. 5</w:t>
+      </w:r>
+    </w:p>
+    <w:p>
+      <w:r>
+        <w:rPr>
+          <w:highlight w:val="yellow"/>
+        </w:rPr>
+        <w:t>b. 30</w:t>
+      </w:r>
+    </w:p>
+    <w:p>
+      <w:r>
+        <w:t>c. 45</w:t>
+      </w:r>
+    </w:p>
+    <w:p>
+      <w:r>
+        <w:t>d. 90</w:t>
+      </w:r>
+    </w:p>
+    <w:p>
+      <w:r>
+        <w:rPr>
+          <w:b/>
+          <w:bCs/>
+        </w:rPr>
+        <w:t>Q113:</w:t>
+      </w:r>
+      <w:r>
+        <w:rPr>
+          <w:b/>
+          <w:bCs/>
+        </w:rPr>
+        <w:t xml:space="preserve"> </w:t>
+      </w:r>
+      <w:r>
+        <w:t>What is the minimum recommended data retention period for archive access tiers?</w:t>
+      </w:r>
+    </w:p>
+    <w:p>
+      <w:r>
+        <w:t>a. 30</w:t>
+      </w:r>
+    </w:p>
+    <w:p>
+      <w:r>
+        <w:t>b. 60</w:t>
+      </w:r>
+    </w:p>
+    <w:p>
+      <w:r>
+        <w:t>c. 90</w:t>
+      </w:r>
+    </w:p>
+    <w:p>
+      <w:r>
+        <w:rPr>
+          <w:highlight w:val="yellow"/>
+        </w:rPr>
+        <w:t>d. 180</w:t>
+      </w:r>
+    </w:p>
+    <w:p>
+      <w:r>
+        <w:rPr>
+          <w:b/>
+          <w:bCs/>
+        </w:rPr>
+        <w:t>Q114:</w:t>
+      </w:r>
+      <w:r>
+        <w:rPr>
+          <w:b/>
+          <w:bCs/>
+        </w:rPr>
+        <w:t xml:space="preserve"> </w:t>
+      </w:r>
+      <w:r>
+        <w:t>If you have Azure resources deployed to every region, you can implement availability zones in all the regions.</w:t>
+      </w:r>
+    </w:p>
+    <w:p>
+      <w:r>
+        <w:t>a. True</w:t>
+      </w:r>
+    </w:p>
+    <w:p>
+      <w:pPr>
+        <w:rPr>
+          <w:lang w:val="es-PE"/>
+        </w:rPr>
+      </w:pPr>
+      <w:r>
+        <w:rPr>
+          <w:highlight w:val="yellow"/>
+          <w:lang w:val="es-PE"/>
+        </w:rPr>
+        <w:t>b. False</w:t>
+      </w:r>
+    </w:p>
+    <w:p>
+      <w:r>
+        <w:rPr>
+          <w:b/>
+          <w:bCs/>
+        </w:rPr>
+        <w:t>Q115:</w:t>
+      </w:r>
+      <w:r>
+        <w:rPr>
+          <w:b/>
+          <w:bCs/>
+        </w:rPr>
+        <w:t xml:space="preserve"> </w:t>
+      </w:r>
+      <w:r>
+        <w:t>You have an A</w:t>
+      </w:r>
+      <w:r>
+        <w:t xml:space="preserve">zure subscription named Subscription1. You sign into the Azure portal and create a resource group named RG1. From Azure documentation, you </w:t>
+      </w:r>
+      <w:r>
+        <w:t>have</w:t>
+      </w:r>
+      <w:r>
+        <w:t xml:space="preserve"> the following command that creates a virtual machine named VM1. “</w:t>
       </w:r>
       <w:proofErr w:type="spellStart"/>
-      <w:r>
-        <w:t>ReadOnly</w:t>
+      <w:proofErr w:type="gramStart"/>
+      <w:r>
+        <w:t>az</w:t>
       </w:r>
       <w:proofErr w:type="spellEnd"/>
-      <w:r>
-        <w:t xml:space="preserve"> means a</w:t>
-      </w:r>
-      <w:r>
-        <w:t xml:space="preserve">uthorized users can read a resource, but they can’t delete or update </w:t>
+      <w:proofErr w:type="gramEnd"/>
+      <w:r>
+        <w:t xml:space="preserve"> </w:t>
       </w:r>
       <w:proofErr w:type="spellStart"/>
       <w:r>
-        <w:t>ir.</w:t>
+        <w:t>vm</w:t>
       </w:r>
       <w:proofErr w:type="spellEnd"/>
-    </w:p>
-    <w:p>
-      <w:r>
-        <w:rPr>
-          <w:highlight w:val="yellow"/>
-        </w:rPr>
+      <w:r>
+        <w:t xml:space="preserve"> create –resource-group RG1 –name VM1 –image </w:t>
+      </w:r>
+      <w:proofErr w:type="spellStart"/>
+      <w:r>
+        <w:t>Ubunt</w:t>
+      </w:r>
+      <w:r>
+        <w:t>u</w:t>
+      </w:r>
+      <w:r>
+        <w:t>LTS</w:t>
+      </w:r>
+      <w:proofErr w:type="spellEnd"/>
+      <w:r>
+        <w:t xml:space="preserve"> –generate-ssh-keys</w:t>
+      </w:r>
+      <w:r>
+        <w:t>” You need to create VM1 in Subscription1 by using the command. Solution. From a computer that runs Windows 10. Install Azure CLI. From a command prompt, sign into Azure and then run the command. Does this meet the goal?</w:t>
+      </w:r>
+    </w:p>
+    <w:p>
+      <w:r>
+        <w:t>a. Yes</w:t>
+      </w:r>
+    </w:p>
+    <w:p>
+      <w:r>
+        <w:rPr>
+          <w:highlight w:val="yellow"/>
+        </w:rPr>
+        <w:t>b. No</w:t>
+      </w:r>
+    </w:p>
+    <w:p>
+      <w:r>
+        <w:rPr>
+          <w:b/>
+          <w:bCs/>
+        </w:rPr>
+        <w:t>Q116:</w:t>
+      </w:r>
+      <w:r>
+        <w:t xml:space="preserve"> </w:t>
+      </w:r>
+      <w:r>
+        <w:t>You have an A</w:t>
+      </w:r>
+      <w:r>
+        <w:t>zure subscription named Subscription1. You sign into the Azure portal and create a resource group named RG1. From Azure documentation, you have the following command that creates a virtual machine named VM1. “</w:t>
+      </w:r>
+      <w:proofErr w:type="spellStart"/>
+      <w:proofErr w:type="gramStart"/>
+      <w:r>
+        <w:t>az</w:t>
+      </w:r>
+      <w:proofErr w:type="spellEnd"/>
+      <w:proofErr w:type="gramEnd"/>
+      <w:r>
+        <w:t xml:space="preserve"> </w:t>
+      </w:r>
+      <w:proofErr w:type="spellStart"/>
+      <w:r>
+        <w:t>vm</w:t>
+      </w:r>
+      <w:proofErr w:type="spellEnd"/>
+      <w:r>
+        <w:t xml:space="preserve"> create –resource-group RG1 –name VM1 –image </w:t>
+      </w:r>
+      <w:proofErr w:type="spellStart"/>
+      <w:r>
+        <w:t>UbuntuLTS</w:t>
+      </w:r>
+      <w:proofErr w:type="spellEnd"/>
+      <w:r>
+        <w:t xml:space="preserve"> –generate-ssh-keys” You need to create VM1 in Subscription1 by using the command. Solution. From a computer that runs Windows 10. Install Azure CLI. From PowerShell, sign into Azure and then run the command. Does this meet the goal?</w:t>
+      </w:r>
+    </w:p>
+    <w:p>
+      <w:r>
+        <w:t>a. Yes</w:t>
+      </w:r>
+    </w:p>
+    <w:p>
+      <w:r>
+        <w:rPr>
+          <w:highlight w:val="yellow"/>
+        </w:rPr>
+        <w:t>b. No</w:t>
+      </w:r>
+    </w:p>
+    <w:p>
+      <w:r>
+        <w:rPr>
+          <w:b/>
+          <w:bCs/>
+        </w:rPr>
+        <w:lastRenderedPageBreak/>
+        <w:t>Q117:</w:t>
+      </w:r>
+      <w:r>
+        <w:rPr>
+          <w:b/>
+          <w:bCs/>
+        </w:rPr>
+        <w:t xml:space="preserve"> </w:t>
+      </w:r>
+      <w:r>
+        <w:t>You have an A</w:t>
+      </w:r>
+      <w:r>
+        <w:t>zure subscription named Subscription1. You sign into the Azure portal and create a resource group named RG1. From Azure documentation, you have the following command that creates a virtual machine named VM1. “</w:t>
+      </w:r>
+      <w:proofErr w:type="spellStart"/>
+      <w:proofErr w:type="gramStart"/>
+      <w:r>
+        <w:t>az</w:t>
+      </w:r>
+      <w:proofErr w:type="spellEnd"/>
+      <w:proofErr w:type="gramEnd"/>
+      <w:r>
+        <w:t xml:space="preserve"> </w:t>
+      </w:r>
+      <w:proofErr w:type="spellStart"/>
+      <w:r>
+        <w:t>vm</w:t>
+      </w:r>
+      <w:proofErr w:type="spellEnd"/>
+      <w:r>
+        <w:t xml:space="preserve"> create –resource-group RG1 –name VM1 –image </w:t>
+      </w:r>
+      <w:proofErr w:type="spellStart"/>
+      <w:r>
+        <w:t>UbuntuLTS</w:t>
+      </w:r>
+      <w:proofErr w:type="spellEnd"/>
+      <w:r>
+        <w:t xml:space="preserve"> –generate-ssh-keys” You need to create VM1 in Subscription1 by using the command. Solution. From the Azure Portal, launch Azure Cloud Shell and select Bash</w:t>
+      </w:r>
+      <w:r>
+        <w:t>. R</w:t>
+      </w:r>
+      <w:r>
+        <w:t>un the command</w:t>
+      </w:r>
+      <w:r>
+        <w:t xml:space="preserve"> in Cloud Shell. </w:t>
+      </w:r>
+      <w:r>
+        <w:t>Does this meet the goal?</w:t>
+      </w:r>
+    </w:p>
+    <w:p>
+      <w:r>
+        <w:rPr>
+          <w:highlight w:val="yellow"/>
+        </w:rPr>
+        <w:t>a. Yes</w:t>
+      </w:r>
+    </w:p>
+    <w:p>
+      <w:r>
+        <w:t>b. No</w:t>
+      </w:r>
+    </w:p>
+    <w:p>
+      <w:r>
+        <w:rPr>
+          <w:b/>
+          <w:bCs/>
+        </w:rPr>
+        <w:t>Q118:</w:t>
+      </w:r>
+      <w:r>
+        <w:rPr>
+          <w:b/>
+          <w:bCs/>
+        </w:rPr>
+        <w:t xml:space="preserve"> </w:t>
+      </w:r>
+      <w:r>
+        <w:t>Buildin</w:t>
+      </w:r>
+      <w:r>
+        <w:t>g</w:t>
+      </w:r>
+      <w:r>
+        <w:t xml:space="preserve"> a data c</w:t>
+      </w:r>
+      <w:r>
+        <w:t>enter infrastructure is an example of operational expenditure (</w:t>
+      </w:r>
+      <w:proofErr w:type="spellStart"/>
+      <w:r>
+        <w:t>OpEx</w:t>
+      </w:r>
+      <w:proofErr w:type="spellEnd"/>
+      <w:r>
+        <w:t>) costs.</w:t>
+      </w:r>
+    </w:p>
+    <w:p>
+      <w:r>
         <w:t>a. True</w:t>
       </w:r>
     </w:p>
     <w:p>
       <w:r>
+        <w:rPr>
+          <w:highlight w:val="yellow"/>
+        </w:rPr>
         <w:t>b. False</w:t>
       </w:r>
     </w:p>
@@ -6211,89 +6990,1175 @@
           <w:b/>
           <w:bCs/>
         </w:rPr>
-        <w:t>Q104:</w:t>
-      </w:r>
-      <w:r>
-        <w:rPr>
-          <w:b/>
-          <w:bCs/>
-        </w:rPr>
-        <w:t xml:space="preserve"> </w:t>
-      </w:r>
-      <w:r>
-        <w:t>Which built-in roles can create and delete management locks.</w:t>
-      </w:r>
-    </w:p>
-    <w:p>
-      <w:r>
-        <w:rPr>
-          <w:highlight w:val="yellow"/>
-        </w:rPr>
-        <w:t>a. Owner</w:t>
-      </w:r>
-    </w:p>
-    <w:p>
-      <w:r>
-        <w:t>b. Contributor</w:t>
-      </w:r>
-    </w:p>
-    <w:p>
-      <w:r>
-        <w:rPr>
-          <w:highlight w:val="yellow"/>
-        </w:rPr>
-        <w:t>c. User Access Administrator</w:t>
-      </w:r>
-    </w:p>
-    <w:p>
-      <w:r>
-        <w:t>d. Reader</w:t>
-      </w:r>
-    </w:p>
-    <w:p>
-      <w:r>
-        <w:rPr>
-          <w:b/>
-          <w:bCs/>
-        </w:rPr>
-        <w:t>Q105:</w:t>
-      </w:r>
-      <w:r>
-        <w:rPr>
-          <w:b/>
-          <w:bCs/>
-        </w:rPr>
-        <w:t xml:space="preserve"> </w:t>
-      </w:r>
-      <w:r>
-        <w:t xml:space="preserve">Delete and </w:t>
+        <w:t>Q119:</w:t>
+      </w:r>
+      <w:r>
+        <w:rPr>
+          <w:b/>
+          <w:bCs/>
+        </w:rPr>
+        <w:t xml:space="preserve"> </w:t>
+      </w:r>
+      <w:r>
+        <w:t>Monthly salaries for technical personnel are an example of operational expenditure (</w:t>
       </w:r>
       <w:proofErr w:type="spellStart"/>
       <w:r>
-        <w:t>CanNotDelete</w:t>
+        <w:t>OpEx</w:t>
       </w:r>
       <w:proofErr w:type="spellEnd"/>
       <w:r>
-        <w:t xml:space="preserve">, both locks achieve </w:t>
+        <w:t>) costs.</w:t>
+      </w:r>
+    </w:p>
+    <w:p>
+      <w:r>
+        <w:rPr>
+          <w:highlight w:val="yellow"/>
+        </w:rPr>
+        <w:t>a. True</w:t>
+      </w:r>
+    </w:p>
+    <w:p>
+      <w:r>
+        <w:t>b. False</w:t>
+      </w:r>
+    </w:p>
+    <w:p>
+      <w:r>
+        <w:rPr>
+          <w:b/>
+          <w:bCs/>
+        </w:rPr>
+        <w:t>Q120:</w:t>
+      </w:r>
+      <w:r>
+        <w:rPr>
+          <w:b/>
+          <w:bCs/>
+        </w:rPr>
+        <w:t xml:space="preserve"> </w:t>
+      </w:r>
+      <w:r>
+        <w:t>Leasing so</w:t>
+      </w:r>
+      <w:r>
+        <w:t>ftware is an example of operational expenditure (</w:t>
+      </w:r>
+      <w:proofErr w:type="spellStart"/>
+      <w:r>
+        <w:t>OpEx</w:t>
+      </w:r>
+      <w:proofErr w:type="spellEnd"/>
+      <w:r>
+        <w:t>) costs.</w:t>
+      </w:r>
+    </w:p>
+    <w:p>
+      <w:r>
+        <w:rPr>
+          <w:highlight w:val="yellow"/>
+        </w:rPr>
+        <w:t>a. True</w:t>
+      </w:r>
+    </w:p>
+    <w:p>
+      <w:r>
+        <w:t>b. False</w:t>
+      </w:r>
+    </w:p>
+    <w:p>
+      <w:r>
+        <w:rPr>
+          <w:b/>
+          <w:bCs/>
+        </w:rPr>
+        <w:t>Q121:</w:t>
+      </w:r>
+      <w:r>
+        <w:rPr>
+          <w:b/>
+          <w:bCs/>
+        </w:rPr>
+        <w:t xml:space="preserve"> </w:t>
+      </w:r>
+      <w:r>
+        <w:t>North America is represented by a single Azure region.</w:t>
+      </w:r>
+    </w:p>
+    <w:p>
+      <w:r>
+        <w:t>a. True</w:t>
+      </w:r>
+    </w:p>
+    <w:p>
+      <w:r>
+        <w:rPr>
+          <w:highlight w:val="yellow"/>
+        </w:rPr>
+        <w:t>b. False</w:t>
+      </w:r>
+    </w:p>
+    <w:p>
+      <w:r>
+        <w:rPr>
+          <w:b/>
+          <w:bCs/>
+        </w:rPr>
+        <w:t>Q122:</w:t>
+      </w:r>
+      <w:r>
+        <w:rPr>
+          <w:b/>
+          <w:bCs/>
+        </w:rPr>
+        <w:t xml:space="preserve"> </w:t>
+      </w:r>
+      <w:r>
+        <w:t>Every A</w:t>
+      </w:r>
+      <w:r>
+        <w:t>zure region hast multiple datacenters.</w:t>
+      </w:r>
+    </w:p>
+    <w:p>
+      <w:r>
+        <w:rPr>
+          <w:highlight w:val="yellow"/>
+        </w:rPr>
+        <w:t>a. True</w:t>
+      </w:r>
+    </w:p>
+    <w:p>
+      <w:r>
+        <w:t>b. False</w:t>
+      </w:r>
+    </w:p>
+    <w:p>
+      <w:r>
+        <w:rPr>
+          <w:b/>
+          <w:bCs/>
+        </w:rPr>
+        <w:t>Q123:</w:t>
+      </w:r>
+      <w:r>
+        <w:rPr>
+          <w:b/>
+          <w:bCs/>
+        </w:rPr>
+        <w:t xml:space="preserve"> </w:t>
+      </w:r>
+      <w:r>
+        <w:t>Data transfers between A</w:t>
+      </w:r>
+      <w:r>
+        <w:t>zure services located in different Azure regions are always free.</w:t>
+      </w:r>
+    </w:p>
+    <w:p>
+      <w:r>
+        <w:t>a. True</w:t>
+      </w:r>
+    </w:p>
+    <w:p>
+      <w:r>
+        <w:rPr>
+          <w:highlight w:val="yellow"/>
+        </w:rPr>
+        <w:t>b. False</w:t>
+      </w:r>
+    </w:p>
+    <w:p>
+      <w:r>
+        <w:rPr>
+          <w:b/>
+          <w:bCs/>
+        </w:rPr>
+        <w:t>Q124:</w:t>
+      </w:r>
+      <w:r>
+        <w:rPr>
+          <w:b/>
+          <w:bCs/>
+        </w:rPr>
+        <w:t xml:space="preserve"> </w:t>
+      </w:r>
+      <w:r>
+        <w:t>Data that i</w:t>
+      </w:r>
+      <w:r>
+        <w:t>s copied to an Azure Storage account is maintained automatically in at least three copies.</w:t>
+      </w:r>
+    </w:p>
+    <w:p>
+      <w:r>
+        <w:rPr>
+          <w:highlight w:val="yellow"/>
+        </w:rPr>
+        <w:t>a. True</w:t>
+      </w:r>
+    </w:p>
+    <w:p>
+      <w:r>
+        <w:t>b. False</w:t>
+      </w:r>
+    </w:p>
+    <w:p>
+      <w:r>
+        <w:rPr>
+          <w:b/>
+          <w:bCs/>
+        </w:rPr>
+        <w:lastRenderedPageBreak/>
+        <w:t>Q125:</w:t>
+      </w:r>
+      <w:r>
+        <w:rPr>
+          <w:b/>
+          <w:bCs/>
+        </w:rPr>
+        <w:t xml:space="preserve"> </w:t>
+      </w:r>
+      <w:r>
+        <w:t>Availability zones are used to replicate data and applications to multiple regions.</w:t>
+      </w:r>
+    </w:p>
+    <w:p>
+      <w:r>
+        <w:t>a. True</w:t>
+      </w:r>
+    </w:p>
+    <w:p>
+      <w:r>
+        <w:rPr>
+          <w:highlight w:val="yellow"/>
+        </w:rPr>
+        <w:t>b. False</w:t>
+      </w:r>
+    </w:p>
+    <w:p>
+      <w:r>
+        <w:rPr>
+          <w:b/>
+          <w:bCs/>
+        </w:rPr>
+        <w:t xml:space="preserve">Q126: </w:t>
+      </w:r>
+      <w:r>
+        <w:t>1) Availability zones can be implemented in all Azure regions. 2) Only virtual machines that run Windows Server can be created in avail</w:t>
+      </w:r>
+      <w:r>
+        <w:t>ability zones. 3) Availability zones are used to replicate data and applications to multiple regions.</w:t>
+      </w:r>
+    </w:p>
+    <w:p>
+      <w:r>
+        <w:t xml:space="preserve">a. Yes, </w:t>
       </w:r>
       <w:proofErr w:type="gramStart"/>
       <w:r>
-        <w:t>same</w:t>
+        <w:t>Yes</w:t>
       </w:r>
       <w:proofErr w:type="gramEnd"/>
       <w:r>
-        <w:t xml:space="preserve"> objective. Users can read </w:t>
+        <w:t>, Yes</w:t>
+      </w:r>
+    </w:p>
+    <w:p>
+      <w:r>
+        <w:t xml:space="preserve">b. Yes, </w:t>
       </w:r>
       <w:proofErr w:type="gramStart"/>
       <w:r>
-        <w:t>an</w:t>
+        <w:t>Yes</w:t>
       </w:r>
       <w:proofErr w:type="gramEnd"/>
       <w:r>
-        <w:t xml:space="preserve"> modify a resource, </w:t>
-      </w:r>
-      <w:r>
-        <w:t>but they can’t delete it.</w:t>
+        <w:t>, No</w:t>
+      </w:r>
+    </w:p>
+    <w:p>
+      <w:pPr>
+        <w:rPr>
+          <w:lang w:val="es-PE"/>
+        </w:rPr>
+      </w:pPr>
+      <w:r>
+        <w:rPr>
+          <w:lang w:val="es-PE"/>
+        </w:rPr>
+        <w:t>c. Yes, No, No</w:t>
+      </w:r>
+    </w:p>
+    <w:p>
+      <w:pPr>
+        <w:rPr>
+          <w:lang w:val="es-PE"/>
+        </w:rPr>
+      </w:pPr>
+      <w:r>
+        <w:rPr>
+          <w:highlight w:val="yellow"/>
+          <w:lang w:val="es-PE"/>
+        </w:rPr>
+        <w:t>d. No, No, No</w:t>
+      </w:r>
+    </w:p>
+    <w:p>
+      <w:pPr>
+        <w:rPr>
+          <w:lang w:val="es-PE"/>
+        </w:rPr>
+      </w:pPr>
+      <w:r>
+        <w:rPr>
+          <w:lang w:val="es-PE"/>
+        </w:rPr>
+        <w:t>e. No, Yes, Yes</w:t>
+      </w:r>
+    </w:p>
+    <w:p>
+      <w:pPr>
+        <w:rPr>
+          <w:lang w:val="es-PE"/>
+        </w:rPr>
+      </w:pPr>
+      <w:r>
+        <w:rPr>
+          <w:lang w:val="es-PE"/>
+        </w:rPr>
+        <w:t>f. No, No, Yes</w:t>
+      </w:r>
+    </w:p>
+    <w:p>
+      <w:pPr>
+        <w:rPr>
+          <w:lang w:val="es-PE"/>
+        </w:rPr>
+      </w:pPr>
+      <w:r>
+        <w:rPr>
+          <w:lang w:val="es-PE"/>
+        </w:rPr>
+        <w:t>g. No, Yes, No</w:t>
+      </w:r>
+    </w:p>
+    <w:p>
+      <w:r>
+        <w:t>h. Yes, No, Yes</w:t>
+      </w:r>
+    </w:p>
+    <w:p>
+      <w:r>
+        <w:rPr>
+          <w:b/>
+          <w:bCs/>
+        </w:rPr>
+        <w:t>Q127:</w:t>
+      </w:r>
+      <w:r>
+        <w:rPr>
+          <w:b/>
+          <w:bCs/>
+        </w:rPr>
+        <w:t xml:space="preserve"> </w:t>
+      </w:r>
+      <w:r>
+        <w:t>Which performance option should you choose for low latency scenarios while creating Azure Storage account?</w:t>
+      </w:r>
+    </w:p>
+    <w:p>
+      <w:r>
+        <w:t>a. Standard</w:t>
+      </w:r>
+    </w:p>
+    <w:p>
+      <w:pPr>
+        <w:rPr>
+          <w:lang w:val="es-PE"/>
+        </w:rPr>
+      </w:pPr>
+      <w:r>
+        <w:rPr>
+          <w:highlight w:val="yellow"/>
+          <w:lang w:val="es-PE"/>
+        </w:rPr>
+        <w:t>b. Premium</w:t>
+      </w:r>
+    </w:p>
+    <w:p>
+      <w:r>
+        <w:rPr>
+          <w:b/>
+          <w:bCs/>
+        </w:rPr>
+        <w:t>Q128:</w:t>
+      </w:r>
+      <w:r>
+        <w:rPr>
+          <w:b/>
+          <w:bCs/>
+        </w:rPr>
+        <w:t xml:space="preserve"> </w:t>
+      </w:r>
+      <w:r>
+        <w:t>You have an o</w:t>
+      </w:r>
+      <w:r>
+        <w:t xml:space="preserve">n-premises network that contains several servers. You plan to migrate all the servers to Azure. You need to recommend a solution to ensure that some of the servers are available if a single Azure data center goes offline for an extended period. What should you </w:t>
+      </w:r>
+      <w:proofErr w:type="spellStart"/>
+      <w:r>
+        <w:t>incllud</w:t>
+      </w:r>
+      <w:proofErr w:type="spellEnd"/>
+      <w:r>
+        <w:t xml:space="preserve"> in the recommendation?</w:t>
+      </w:r>
+    </w:p>
+    <w:p>
+      <w:r>
+        <w:rPr>
+          <w:highlight w:val="yellow"/>
+        </w:rPr>
+        <w:t>a. fault tolerance</w:t>
+      </w:r>
+    </w:p>
+    <w:p>
+      <w:r>
+        <w:t>b. elasticity</w:t>
+      </w:r>
+    </w:p>
+    <w:p>
+      <w:r>
+        <w:t>c. scalability</w:t>
+      </w:r>
+    </w:p>
+    <w:p>
+      <w:r>
+        <w:t>d. low latency</w:t>
+      </w:r>
+    </w:p>
+    <w:p>
+      <w:r>
+        <w:rPr>
+          <w:b/>
+          <w:bCs/>
+        </w:rPr>
+        <w:t>Q129:</w:t>
+      </w:r>
+      <w:r>
+        <w:rPr>
+          <w:b/>
+          <w:bCs/>
+        </w:rPr>
+        <w:t xml:space="preserve"> </w:t>
+      </w:r>
+      <w:r>
+        <w:t xml:space="preserve">When planning to migrate a public website to Azure, you must plan to </w:t>
+      </w:r>
+      <w:r>
+        <w:t>“</w:t>
+      </w:r>
+      <w:r>
+        <w:rPr>
+          <w:u w:val="single"/>
+        </w:rPr>
+        <w:t xml:space="preserve">pay monthly </w:t>
+      </w:r>
+      <w:r>
+        <w:rPr>
+          <w:u w:val="single"/>
+        </w:rPr>
+        <w:t>usage costs</w:t>
+      </w:r>
+      <w:r>
+        <w:rPr>
+          <w:u w:val="single"/>
+        </w:rPr>
+        <w:t>”</w:t>
+      </w:r>
+      <w:r>
+        <w:rPr>
+          <w:u w:val="single"/>
+        </w:rPr>
+        <w:t>.</w:t>
+      </w:r>
+      <w:r>
+        <w:t xml:space="preserve"> In</w:t>
+      </w:r>
+      <w:r>
+        <w:t>structions: Review the underlined text. If it makes the statement correct, select “No change is need</w:t>
+      </w:r>
+      <w:r>
+        <w:t>ed</w:t>
+      </w:r>
+      <w:r>
+        <w:t>”</w:t>
+      </w:r>
+      <w:r>
+        <w:t>. If the statement is incorrect, select the answer choice that makes the statement correct.</w:t>
+      </w:r>
+    </w:p>
+    <w:p>
+      <w:r>
+        <w:rPr>
+          <w:highlight w:val="yellow"/>
+        </w:rPr>
+        <w:t>a. No change is needed</w:t>
+      </w:r>
+    </w:p>
+    <w:p>
+      <w:r>
+        <w:t>b. Deploy a VPN</w:t>
+      </w:r>
+    </w:p>
+    <w:p>
+      <w:r>
+        <w:lastRenderedPageBreak/>
+        <w:t>c. Pay to transfer all the website data to Azure</w:t>
+      </w:r>
+    </w:p>
+    <w:p>
+      <w:r>
+        <w:t>d. Reduce the number of connections to the website</w:t>
+      </w:r>
+    </w:p>
+    <w:p>
+      <w:r>
+        <w:rPr>
+          <w:b/>
+          <w:bCs/>
+        </w:rPr>
+        <w:t>Q130:</w:t>
+      </w:r>
+      <w:r>
+        <w:rPr>
+          <w:b/>
+          <w:bCs/>
+        </w:rPr>
+        <w:t xml:space="preserve"> </w:t>
+      </w:r>
+      <w:r>
+        <w:t xml:space="preserve">Your company’s developers intend to deploy </w:t>
+      </w:r>
+      <w:proofErr w:type="gramStart"/>
+      <w:r>
+        <w:t>a large number of</w:t>
+      </w:r>
+      <w:proofErr w:type="gramEnd"/>
+      <w:r>
+        <w:t xml:space="preserve"> custom virtual machines on a weekly basis. They will also be removing these virtual machines during the same week </w:t>
+      </w:r>
+      <w:proofErr w:type="gramStart"/>
+      <w:r>
+        <w:t>it was</w:t>
+      </w:r>
+      <w:proofErr w:type="gramEnd"/>
+      <w:r>
+        <w:t xml:space="preserve"> deployed. </w:t>
+      </w:r>
+      <w:r>
+        <w:t>Sixty</w:t>
+      </w:r>
+      <w:r>
+        <w:t xml:space="preserve"> percent of the virtual machines have Windows Server 2016 installed, while the other </w:t>
+      </w:r>
+      <w:r>
+        <w:t>forty</w:t>
+      </w:r>
+      <w:r>
+        <w:t xml:space="preserve"> percent </w:t>
+      </w:r>
+      <w:proofErr w:type="gramStart"/>
+      <w:r>
+        <w:t>has</w:t>
+      </w:r>
+      <w:proofErr w:type="gramEnd"/>
+      <w:r>
+        <w:t xml:space="preserve"> Ubuntu Linux installed. </w:t>
+      </w:r>
+      <w:r>
+        <w:t xml:space="preserve">You are required to make sure that the administrative </w:t>
+      </w:r>
+      <w:proofErr w:type="gramStart"/>
+      <w:r>
+        <w:t>effort,</w:t>
+      </w:r>
+      <w:proofErr w:type="gramEnd"/>
+      <w:r>
+        <w:t xml:space="preserve"> needed for this process, is reduced by employing a suitable Azure service. Solution: You recommend the use of Microsoft Managed Desktop. Does this meet the goal?</w:t>
+      </w:r>
+    </w:p>
+    <w:p>
+      <w:r>
+        <w:t>a. Yes</w:t>
+      </w:r>
+    </w:p>
+    <w:p>
+      <w:r>
+        <w:rPr>
+          <w:highlight w:val="yellow"/>
+        </w:rPr>
+        <w:t>b. No</w:t>
+      </w:r>
+    </w:p>
+    <w:p>
+      <w:r>
+        <w:rPr>
+          <w:b/>
+          <w:bCs/>
+        </w:rPr>
+        <w:t>Q131:</w:t>
+      </w:r>
+      <w:r>
+        <w:rPr>
+          <w:b/>
+          <w:bCs/>
+        </w:rPr>
+        <w:t xml:space="preserve"> </w:t>
+      </w:r>
+      <w:r>
+        <w:t xml:space="preserve">Your company’s developers intend to deploy </w:t>
+      </w:r>
+      <w:proofErr w:type="gramStart"/>
+      <w:r>
+        <w:t>a large number of</w:t>
+      </w:r>
+      <w:proofErr w:type="gramEnd"/>
+      <w:r>
+        <w:t xml:space="preserve"> custom virtual machines on a weekly basis. They will also be removing these virtual machines during the same week </w:t>
+      </w:r>
+      <w:proofErr w:type="gramStart"/>
+      <w:r>
+        <w:t>it was</w:t>
+      </w:r>
+      <w:proofErr w:type="gramEnd"/>
+      <w:r>
+        <w:t xml:space="preserve"> deployed. </w:t>
+      </w:r>
+      <w:r>
+        <w:t>Sixty</w:t>
+      </w:r>
+      <w:r>
+        <w:t xml:space="preserve"> percent of the virtual machines have Windows Server 2016 installed, while the other </w:t>
+      </w:r>
+      <w:r>
+        <w:t>forty</w:t>
+      </w:r>
+      <w:r>
+        <w:t xml:space="preserve"> percent </w:t>
+      </w:r>
+      <w:proofErr w:type="gramStart"/>
+      <w:r>
+        <w:t>has</w:t>
+      </w:r>
+      <w:proofErr w:type="gramEnd"/>
+      <w:r>
+        <w:t xml:space="preserve"> Ubuntu Linux installed. You are required to make sure that the administrative </w:t>
+      </w:r>
+      <w:proofErr w:type="gramStart"/>
+      <w:r>
+        <w:t>effort,</w:t>
+      </w:r>
+      <w:proofErr w:type="gramEnd"/>
+      <w:r>
+        <w:t xml:space="preserve"> needed for this process, is reduced by employing a suitable Azure service. Solution: You recommend the use of </w:t>
+      </w:r>
+      <w:r>
+        <w:t xml:space="preserve">Azure Reserved Virtual Machines </w:t>
+      </w:r>
+      <w:r>
+        <w:t>(VM) Instances</w:t>
+      </w:r>
+      <w:r>
+        <w:t>. Does this meet the goal?</w:t>
+      </w:r>
+    </w:p>
+    <w:p>
+      <w:r>
+        <w:t>a. Yes</w:t>
+      </w:r>
+    </w:p>
+    <w:p>
+      <w:r>
+        <w:rPr>
+          <w:highlight w:val="yellow"/>
+        </w:rPr>
+        <w:t>b. No</w:t>
+      </w:r>
+    </w:p>
+    <w:p>
+      <w:r>
+        <w:rPr>
+          <w:b/>
+          <w:bCs/>
+        </w:rPr>
+        <w:t>Q132:</w:t>
+      </w:r>
+      <w:r>
+        <w:rPr>
+          <w:b/>
+          <w:bCs/>
+        </w:rPr>
+        <w:t xml:space="preserve"> </w:t>
+      </w:r>
+      <w:r>
+        <w:t xml:space="preserve">Your company’s developers intend to deploy </w:t>
+      </w:r>
+      <w:proofErr w:type="gramStart"/>
+      <w:r>
+        <w:t>a large number of</w:t>
+      </w:r>
+      <w:proofErr w:type="gramEnd"/>
+      <w:r>
+        <w:t xml:space="preserve"> custom virtual machines on a weekly basis. They will also be removing these virtual machines during the same week </w:t>
+      </w:r>
+      <w:proofErr w:type="gramStart"/>
+      <w:r>
+        <w:t>it was</w:t>
+      </w:r>
+      <w:proofErr w:type="gramEnd"/>
+      <w:r>
+        <w:t xml:space="preserve"> deployed. </w:t>
+      </w:r>
+      <w:r>
+        <w:t>Sixty</w:t>
+      </w:r>
+      <w:r>
+        <w:t xml:space="preserve"> percent of the virtual machines have Windows Server 2016 installed, while the other </w:t>
+      </w:r>
+      <w:r>
+        <w:t>forty</w:t>
+      </w:r>
+      <w:r>
+        <w:t xml:space="preserve"> percent </w:t>
+      </w:r>
+      <w:proofErr w:type="gramStart"/>
+      <w:r>
+        <w:t>has</w:t>
+      </w:r>
+      <w:proofErr w:type="gramEnd"/>
+      <w:r>
+        <w:t xml:space="preserve"> Ubuntu Linux installed. You are required to make sure that the administrative </w:t>
+      </w:r>
+      <w:proofErr w:type="gramStart"/>
+      <w:r>
+        <w:t>effort,</w:t>
+      </w:r>
+      <w:proofErr w:type="gramEnd"/>
+      <w:r>
+        <w:t xml:space="preserve"> needed for this process, is reduced by employing a suitable Azure service. Solution: You recommend the use of Azure </w:t>
+      </w:r>
+      <w:r>
+        <w:t>DevTest Labs</w:t>
+      </w:r>
+      <w:r>
+        <w:t>. Does this meet the goal?</w:t>
+      </w:r>
+    </w:p>
+    <w:p>
+      <w:r>
+        <w:rPr>
+          <w:highlight w:val="yellow"/>
+        </w:rPr>
+        <w:t>a. Yes</w:t>
+      </w:r>
+    </w:p>
+    <w:p>
+      <w:r>
+        <w:t>b. No</w:t>
+      </w:r>
+    </w:p>
+    <w:p>
+      <w:r>
+        <w:rPr>
+          <w:b/>
+          <w:bCs/>
+        </w:rPr>
+        <w:t>Q133:</w:t>
+      </w:r>
+      <w:r>
+        <w:rPr>
+          <w:b/>
+          <w:bCs/>
+        </w:rPr>
+        <w:t xml:space="preserve"> </w:t>
+      </w:r>
+      <w:r>
+        <w:t>You have an on-premises network that contains 100 servers. You need to recommend a solution that provides additional resources to your users. The solution must minimize capital and operational expenditure costs</w:t>
+      </w:r>
+      <w:r>
+        <w:t>. What should you include in the recommendation?</w:t>
+      </w:r>
+    </w:p>
+    <w:p>
+      <w:r>
+        <w:t xml:space="preserve">a. </w:t>
+      </w:r>
+      <w:proofErr w:type="gramStart"/>
+      <w:r>
+        <w:t>a complete</w:t>
+      </w:r>
+      <w:proofErr w:type="gramEnd"/>
+      <w:r>
+        <w:t xml:space="preserve"> migration to</w:t>
+      </w:r>
+      <w:r>
+        <w:t xml:space="preserve"> the public cloud</w:t>
+      </w:r>
+    </w:p>
+    <w:p>
+      <w:r>
+        <w:t>b. an additional data center</w:t>
+      </w:r>
+    </w:p>
+    <w:p>
+      <w:r>
+        <w:t>c. a private cloud</w:t>
+      </w:r>
+    </w:p>
+    <w:p>
+      <w:pPr>
+        <w:rPr>
+          <w:lang w:val="es-PE"/>
+        </w:rPr>
+      </w:pPr>
+      <w:r>
+        <w:rPr>
+          <w:highlight w:val="yellow"/>
+          <w:lang w:val="es-PE"/>
+        </w:rPr>
+        <w:t xml:space="preserve">d. a </w:t>
+      </w:r>
+      <w:proofErr w:type="spellStart"/>
+      <w:r>
+        <w:rPr>
+          <w:highlight w:val="yellow"/>
+          <w:lang w:val="es-PE"/>
+        </w:rPr>
+        <w:t>hybrid</w:t>
+      </w:r>
+      <w:proofErr w:type="spellEnd"/>
+      <w:r>
+        <w:rPr>
+          <w:highlight w:val="yellow"/>
+          <w:lang w:val="es-PE"/>
+        </w:rPr>
+        <w:t xml:space="preserve"> </w:t>
+      </w:r>
+      <w:proofErr w:type="spellStart"/>
+      <w:r>
+        <w:rPr>
+          <w:highlight w:val="yellow"/>
+          <w:lang w:val="es-PE"/>
+        </w:rPr>
+        <w:t>cloud</w:t>
+      </w:r>
+      <w:proofErr w:type="spellEnd"/>
+    </w:p>
+    <w:p>
+      <w:r>
+        <w:rPr>
+          <w:b/>
+          <w:bCs/>
+        </w:rPr>
+        <w:lastRenderedPageBreak/>
+        <w:t>Q134:</w:t>
+      </w:r>
+      <w:r>
+        <w:rPr>
+          <w:b/>
+          <w:bCs/>
+        </w:rPr>
+        <w:t xml:space="preserve"> </w:t>
+      </w:r>
+      <w:r>
+        <w:t>You are tasked w</w:t>
+      </w:r>
+      <w:r>
+        <w:t>ith deploying Azure virtual machines for your company. You need to make use of the appropriate cloud deployment solution. Solution: You should make use of Software as a Service (SaaS). Does this solution meet the goal?</w:t>
+      </w:r>
+    </w:p>
+    <w:p>
+      <w:r>
+        <w:t>a. Yes</w:t>
+      </w:r>
+    </w:p>
+    <w:p>
+      <w:r>
+        <w:rPr>
+          <w:highlight w:val="yellow"/>
+        </w:rPr>
+        <w:t>b. No</w:t>
+      </w:r>
+    </w:p>
+    <w:p>
+      <w:r>
+        <w:rPr>
+          <w:b/>
+          <w:bCs/>
+        </w:rPr>
+        <w:t>Q135:</w:t>
+      </w:r>
+      <w:r>
+        <w:rPr>
+          <w:b/>
+          <w:bCs/>
+        </w:rPr>
+        <w:t xml:space="preserve"> </w:t>
+      </w:r>
+      <w:r>
+        <w:t>You are tasked w</w:t>
+      </w:r>
+      <w:r>
+        <w:t>ith deploying Azure virtual machines for your company. You need to make use of the appropriate cloud deployment solution. Solution: You should make use of Software as a Service (</w:t>
+      </w:r>
+      <w:r>
+        <w:t>P</w:t>
+      </w:r>
+      <w:r>
+        <w:t>aaS). Does this solution meet the goal?</w:t>
+      </w:r>
+    </w:p>
+    <w:p>
+      <w:r>
+        <w:t>a. Yes</w:t>
+      </w:r>
+    </w:p>
+    <w:p>
+      <w:r>
+        <w:rPr>
+          <w:highlight w:val="yellow"/>
+        </w:rPr>
+        <w:t>b. No</w:t>
+      </w:r>
+    </w:p>
+    <w:p>
+      <w:r>
+        <w:rPr>
+          <w:b/>
+          <w:bCs/>
+        </w:rPr>
+        <w:t>Q13</w:t>
+      </w:r>
+      <w:r>
+        <w:rPr>
+          <w:b/>
+          <w:bCs/>
+        </w:rPr>
+        <w:t>6</w:t>
+      </w:r>
+      <w:r>
+        <w:rPr>
+          <w:b/>
+          <w:bCs/>
+        </w:rPr>
+        <w:t>:</w:t>
+      </w:r>
+      <w:r>
+        <w:rPr>
+          <w:b/>
+          <w:bCs/>
+        </w:rPr>
+        <w:t xml:space="preserve"> </w:t>
+      </w:r>
+      <w:r>
+        <w:t>You are tasked w</w:t>
+      </w:r>
+      <w:r>
+        <w:t>ith deploying Azure virtual machines for your company. You need to make use of the appropriate cloud deployment solution. Solution: You should make use of Software as a Service (</w:t>
+      </w:r>
+      <w:r>
+        <w:t>I</w:t>
+      </w:r>
+      <w:r>
+        <w:t>aaS). Does this solution meet the goal?</w:t>
+      </w:r>
+    </w:p>
+    <w:p>
+      <w:r>
+        <w:rPr>
+          <w:highlight w:val="yellow"/>
+        </w:rPr>
+        <w:t>a. Yes</w:t>
+      </w:r>
+    </w:p>
+    <w:p>
+      <w:r>
+        <w:t>b. No</w:t>
+      </w:r>
+    </w:p>
+    <w:p>
+      <w:r>
+        <w:rPr>
+          <w:b/>
+          <w:bCs/>
+        </w:rPr>
+        <w:t>Q13</w:t>
+      </w:r>
+      <w:r>
+        <w:rPr>
+          <w:b/>
+          <w:bCs/>
+        </w:rPr>
+        <w:t>7</w:t>
+      </w:r>
+      <w:r>
+        <w:rPr>
+          <w:b/>
+          <w:bCs/>
+        </w:rPr>
+        <w:t>:</w:t>
+      </w:r>
+      <w:r>
+        <w:rPr>
+          <w:b/>
+          <w:bCs/>
+        </w:rPr>
+        <w:t xml:space="preserve"> </w:t>
+      </w:r>
+      <w:r>
+        <w:t>Azure Site Recovery provides “</w:t>
+      </w:r>
+      <w:r>
+        <w:rPr>
+          <w:u w:val="single"/>
+        </w:rPr>
+        <w:t>fault tolerance</w:t>
+      </w:r>
+      <w:r>
+        <w:t>” for virtual machines. Instructions: Review the underlined text. If it makes the statement correct, select “No change is needed”. If the statement is incorrect, select the answer choice that makes the statement correct.</w:t>
+      </w:r>
+    </w:p>
+    <w:p>
+      <w:r>
+        <w:t>a. No change is needed.</w:t>
+      </w:r>
+    </w:p>
+    <w:p>
+      <w:r>
+        <w:rPr>
+          <w:highlight w:val="yellow"/>
+        </w:rPr>
+        <w:t>b. disaster recovery</w:t>
+      </w:r>
+    </w:p>
+    <w:p>
+      <w:r>
+        <w:t>c. elasticity</w:t>
+      </w:r>
+    </w:p>
+    <w:p>
+      <w:r>
+        <w:t xml:space="preserve">d. high </w:t>
+      </w:r>
+      <w:proofErr w:type="spellStart"/>
+      <w:r>
+        <w:t>availibility</w:t>
+      </w:r>
+      <w:proofErr w:type="spellEnd"/>
+    </w:p>
+    <w:p>
+      <w:r>
+        <w:rPr>
+          <w:b/>
+          <w:bCs/>
+        </w:rPr>
+        <w:t>Q13</w:t>
+      </w:r>
+      <w:r>
+        <w:rPr>
+          <w:b/>
+          <w:bCs/>
+        </w:rPr>
+        <w:t>8</w:t>
+      </w:r>
+      <w:r>
+        <w:rPr>
+          <w:b/>
+          <w:bCs/>
+        </w:rPr>
+        <w:t>:</w:t>
+      </w:r>
+      <w:r>
+        <w:rPr>
+          <w:b/>
+          <w:bCs/>
+        </w:rPr>
+        <w:t xml:space="preserve"> </w:t>
+      </w:r>
+      <w:r>
+        <w:t xml:space="preserve">An availability Zone in Azure has physically separate </w:t>
+      </w:r>
+      <w:r>
+        <w:t>locations</w:t>
+      </w:r>
+      <w:r>
+        <w:t xml:space="preserve"> “across two continents”. </w:t>
+      </w:r>
+      <w:r>
+        <w:t>Instructions: Review the underlined text. If it makes the statement correct, select “No change is needed”. If the statement is incorrect, select the answer choice that makes the statement correct.</w:t>
+      </w:r>
+    </w:p>
+    <w:p>
+      <w:r>
+        <w:t>a. No change is needed</w:t>
+      </w:r>
+    </w:p>
+    <w:p>
+      <w:r>
+        <w:rPr>
+          <w:highlight w:val="yellow"/>
+        </w:rPr>
+        <w:t>b. within a single Azure region</w:t>
+      </w:r>
+    </w:p>
+    <w:p>
+      <w:r>
+        <w:t>c. within multiple Azure region</w:t>
+      </w:r>
+      <w:r>
+        <w:t>s</w:t>
+      </w:r>
+    </w:p>
+    <w:p>
+      <w:r>
+        <w:t>d. within a single Azure datacenter</w:t>
+      </w:r>
+    </w:p>
+    <w:p>
+      <w:r>
+        <w:rPr>
+          <w:b/>
+          <w:bCs/>
+        </w:rPr>
+        <w:t>Q1</w:t>
+      </w:r>
+      <w:r>
+        <w:rPr>
+          <w:b/>
+          <w:bCs/>
+        </w:rPr>
+        <w:t>39</w:t>
+      </w:r>
+      <w:r>
+        <w:rPr>
+          <w:b/>
+          <w:bCs/>
+        </w:rPr>
+        <w:t>:</w:t>
+      </w:r>
+      <w:r>
+        <w:rPr>
+          <w:b/>
+          <w:bCs/>
+        </w:rPr>
+        <w:t xml:space="preserve"> </w:t>
+      </w:r>
+      <w:r>
+        <w:t>Azure Monitor can monitor the performance of on-premises computers.</w:t>
       </w:r>
     </w:p>
     <w:p>
@@ -6305,8 +8170,370 @@
       </w:r>
     </w:p>
     <w:p>
-      <w:r>
+      <w:pPr>
+        <w:rPr>
+          <w:lang w:val="es-PE"/>
+        </w:rPr>
+      </w:pPr>
+      <w:r>
+        <w:rPr>
+          <w:lang w:val="es-PE"/>
+        </w:rPr>
         <w:t>b. False</w:t>
+      </w:r>
+    </w:p>
+    <w:p>
+      <w:r>
+        <w:rPr>
+          <w:b/>
+          <w:bCs/>
+        </w:rPr>
+        <w:lastRenderedPageBreak/>
+        <w:t>Q14</w:t>
+      </w:r>
+      <w:r>
+        <w:rPr>
+          <w:b/>
+          <w:bCs/>
+        </w:rPr>
+        <w:t>0</w:t>
+      </w:r>
+      <w:r>
+        <w:rPr>
+          <w:b/>
+          <w:bCs/>
+        </w:rPr>
+        <w:t>:</w:t>
+      </w:r>
+      <w:r>
+        <w:rPr>
+          <w:b/>
+          <w:bCs/>
+        </w:rPr>
+        <w:t xml:space="preserve"> </w:t>
+      </w:r>
+      <w:r>
+        <w:t xml:space="preserve">Azure Monitor can </w:t>
+      </w:r>
+      <w:r>
+        <w:t>send alerts to Azure Active Directory security groups</w:t>
+      </w:r>
+    </w:p>
+    <w:p>
+      <w:r>
+        <w:rPr>
+          <w:highlight w:val="yellow"/>
+        </w:rPr>
+        <w:t>a. True</w:t>
+      </w:r>
+    </w:p>
+    <w:p>
+      <w:r>
+        <w:t>b. False</w:t>
+      </w:r>
+    </w:p>
+    <w:p>
+      <w:r>
+        <w:rPr>
+          <w:b/>
+          <w:bCs/>
+        </w:rPr>
+        <w:t>Q14</w:t>
+      </w:r>
+      <w:r>
+        <w:rPr>
+          <w:b/>
+          <w:bCs/>
+        </w:rPr>
+        <w:t>1</w:t>
+      </w:r>
+      <w:r>
+        <w:rPr>
+          <w:b/>
+          <w:bCs/>
+        </w:rPr>
+        <w:t>:</w:t>
+      </w:r>
+      <w:r>
+        <w:rPr>
+          <w:b/>
+          <w:bCs/>
+        </w:rPr>
+        <w:t xml:space="preserve"> </w:t>
+      </w:r>
+      <w:r>
+        <w:t>Azure Monitor can trigger alerts based on data in an Azure Log Analytics workspace.</w:t>
+      </w:r>
+    </w:p>
+    <w:p>
+      <w:r>
+        <w:rPr>
+          <w:highlight w:val="yellow"/>
+        </w:rPr>
+        <w:t>a. True</w:t>
+      </w:r>
+    </w:p>
+    <w:p>
+      <w:r>
+        <w:t>b. False</w:t>
+      </w:r>
+    </w:p>
+    <w:p>
+      <w:r>
+        <w:rPr>
+          <w:b/>
+          <w:bCs/>
+        </w:rPr>
+        <w:t>Q14</w:t>
+      </w:r>
+      <w:r>
+        <w:rPr>
+          <w:b/>
+          <w:bCs/>
+        </w:rPr>
+        <w:t>2</w:t>
+      </w:r>
+      <w:r>
+        <w:rPr>
+          <w:b/>
+          <w:bCs/>
+        </w:rPr>
+        <w:t>:</w:t>
+      </w:r>
+      <w:r>
+        <w:rPr>
+          <w:b/>
+          <w:bCs/>
+        </w:rPr>
+        <w:t xml:space="preserve"> </w:t>
+      </w:r>
+      <w:r>
+        <w:t>Your c</w:t>
+      </w:r>
+      <w:r>
+        <w:t>ompany plans to migrate all on-premises data to Azure. You need to identify whether Azure complies with the company’s regional requirements. What should you use?</w:t>
+      </w:r>
+    </w:p>
+    <w:p>
+      <w:r>
+        <w:t xml:space="preserve">a. </w:t>
+      </w:r>
+      <w:r>
+        <w:t>the Knowledge Center</w:t>
+      </w:r>
+    </w:p>
+    <w:p>
+      <w:r>
+        <w:t>b</w:t>
+      </w:r>
+      <w:r>
+        <w:t>. Azure Marketplace</w:t>
+      </w:r>
+    </w:p>
+    <w:p>
+      <w:r>
+        <w:t>c. the MyApps portal</w:t>
+      </w:r>
+    </w:p>
+    <w:p>
+      <w:r>
+        <w:rPr>
+          <w:highlight w:val="yellow"/>
+        </w:rPr>
+        <w:t>d. the Trust Center</w:t>
+      </w:r>
+    </w:p>
+    <w:p>
+      <w:r>
+        <w:rPr>
+          <w:b/>
+          <w:bCs/>
+        </w:rPr>
+        <w:t>Q14</w:t>
+      </w:r>
+      <w:r>
+        <w:rPr>
+          <w:b/>
+          <w:bCs/>
+        </w:rPr>
+        <w:t>3</w:t>
+      </w:r>
+      <w:r>
+        <w:rPr>
+          <w:b/>
+          <w:bCs/>
+        </w:rPr>
+        <w:t>:</w:t>
+      </w:r>
+      <w:r>
+        <w:rPr>
+          <w:b/>
+          <w:bCs/>
+        </w:rPr>
+        <w:t xml:space="preserve"> </w:t>
+      </w:r>
+      <w:r>
+        <w:t>Azure Policy helps organization to:</w:t>
+      </w:r>
+    </w:p>
+    <w:p>
+      <w:r>
+        <w:t xml:space="preserve">a. </w:t>
+      </w:r>
+      <w:proofErr w:type="gramStart"/>
+      <w:r>
+        <w:t>create</w:t>
+      </w:r>
+      <w:proofErr w:type="gramEnd"/>
+      <w:r>
+        <w:t xml:space="preserve"> </w:t>
+      </w:r>
+      <w:proofErr w:type="gramStart"/>
+      <w:r>
+        <w:t>security</w:t>
+      </w:r>
+      <w:proofErr w:type="gramEnd"/>
+      <w:r>
+        <w:t xml:space="preserve"> policy</w:t>
+      </w:r>
+    </w:p>
+    <w:p>
+      <w:r>
+        <w:rPr>
+          <w:highlight w:val="yellow"/>
+        </w:rPr>
+        <w:t xml:space="preserve">b. </w:t>
+      </w:r>
+      <w:proofErr w:type="gramStart"/>
+      <w:r>
+        <w:rPr>
+          <w:highlight w:val="yellow"/>
+        </w:rPr>
+        <w:t>enforce</w:t>
+      </w:r>
+      <w:proofErr w:type="gramEnd"/>
+      <w:r>
+        <w:rPr>
+          <w:highlight w:val="yellow"/>
+        </w:rPr>
+        <w:t xml:space="preserve"> organizational standar</w:t>
+      </w:r>
+      <w:r>
+        <w:rPr>
+          <w:highlight w:val="yellow"/>
+        </w:rPr>
+        <w:t>ds &amp; to assess compliance at-scale</w:t>
+      </w:r>
+    </w:p>
+    <w:p>
+      <w:r>
+        <w:t xml:space="preserve">c. </w:t>
+      </w:r>
+      <w:proofErr w:type="gramStart"/>
+      <w:r>
+        <w:t>create</w:t>
+      </w:r>
+      <w:proofErr w:type="gramEnd"/>
+      <w:r>
+        <w:t xml:space="preserve"> firewall rules</w:t>
+      </w:r>
+    </w:p>
+    <w:p>
+      <w:r>
+        <w:rPr>
+          <w:b/>
+          <w:bCs/>
+        </w:rPr>
+        <w:t>Q14</w:t>
+      </w:r>
+      <w:r>
+        <w:rPr>
+          <w:b/>
+          <w:bCs/>
+        </w:rPr>
+        <w:t>4</w:t>
+      </w:r>
+      <w:r>
+        <w:rPr>
+          <w:b/>
+          <w:bCs/>
+        </w:rPr>
+        <w:t>:</w:t>
+      </w:r>
+      <w:r>
+        <w:rPr>
+          <w:b/>
+          <w:bCs/>
+        </w:rPr>
+        <w:t xml:space="preserve"> </w:t>
+      </w:r>
+      <w:r>
+        <w:t>You have 50 virtual machines hosted on-premises and 50 virtual machine</w:t>
+      </w:r>
+      <w:r>
+        <w:t>s hosted in Azure. The on-premises virtual machines and the Azure virtual machines connect to each other. Which type of cloud model is this.</w:t>
+      </w:r>
+    </w:p>
+    <w:p>
+      <w:r>
+        <w:rPr>
+          <w:highlight w:val="yellow"/>
+        </w:rPr>
+        <w:t xml:space="preserve">a. </w:t>
+      </w:r>
+      <w:r>
+        <w:rPr>
+          <w:highlight w:val="yellow"/>
+        </w:rPr>
+        <w:t>Hybrid</w:t>
+      </w:r>
+    </w:p>
+    <w:p>
+      <w:r>
+        <w:t xml:space="preserve">b. </w:t>
+      </w:r>
+      <w:r>
+        <w:t>Private</w:t>
+      </w:r>
+    </w:p>
+    <w:p>
+      <w:r>
+        <w:t>c. Public</w:t>
+      </w:r>
+    </w:p>
+    <w:p>
+      <w:r>
+        <w:rPr>
+          <w:b/>
+          <w:bCs/>
+        </w:rPr>
+        <w:t>Q145:</w:t>
+      </w:r>
+      <w:r>
+        <w:t xml:space="preserve"> You plan to provision Infrastructure as a Service (IaaS) resources in Azure. Which resource is an example of IaaS?</w:t>
+      </w:r>
+    </w:p>
+    <w:p>
+      <w:r>
+        <w:t>a. an Azure web app</w:t>
+      </w:r>
+    </w:p>
+    <w:p>
+      <w:r>
+        <w:rPr>
+          <w:highlight w:val="yellow"/>
+        </w:rPr>
+        <w:t>b. an Azure virtual machine</w:t>
+      </w:r>
+    </w:p>
+    <w:p>
+      <w:r>
+        <w:t>c. an Azure logic app</w:t>
+      </w:r>
+    </w:p>
+    <w:p>
+      <w:r>
+        <w:t>d. an Azure SQL database</w:t>
       </w:r>
     </w:p>
     <w:sectPr>
@@ -6320,7 +8547,192 @@
 </file>
 
 <file path=word/numbering.xml><?xml version="1.0" encoding="utf-8"?>
-<w:numbering xmlns:wpc="http://schemas.microsoft.com/office/word/2010/wordprocessingCanvas" xmlns:cx="http://schemas.microsoft.com/office/drawing/2014/chartex" xmlns:cx1="http://schemas.microsoft.com/office/drawing/2015/9/8/chartex" xmlns:cx2="http://schemas.microsoft.com/office/drawing/2015/10/21/chartex" xmlns:cx3="http://schemas.microsoft.com/office/drawing/2016/5/9/chartex" xmlns:cx4="http://schemas.microsoft.com/office/drawing/2016/5/10/chartex" xmlns:cx5="http://schemas.microsoft.com/office/drawing/2016/5/11/chartex" xmlns:cx6="http://schemas.microsoft.com/office/drawing/2016/5/12/chartex" xmlns:cx7="http://schemas.microsoft.com/office/drawing/2016/5/13/chartex" xmlns:cx8="http://schemas.microsoft.com/office/drawing/2016/5/14/chartex" xmlns:mc="http://schemas.openxmlformats.org/markup-compatibility/2006" xmlns:aink="http://schemas.microsoft.com/office/drawing/2016/ink" xmlns:am3d="http://schemas.microsoft.com/office/drawing/2017/model3d" xmlns:o="urn:schemas-microsoft-com:office:office" xmlns:oel="http://schemas.microsoft.com/office/2019/extlst" xmlns:r="http://schemas.openxmlformats.org/officeDocument/2006/relationships" xmlns:m="http://schemas.openxmlformats.org/officeDocument/2006/math" xmlns:v="urn:schemas-microsoft-com:vml" xmlns:wp14="http://schemas.microsoft.com/office/word/2010/wordprocessingDrawing" xmlns:wp="http://schemas.openxmlformats.org/drawingml/2006/wordprocessingDrawing" xmlns:w10="urn:schemas-microsoft-com:office:word" xmlns:w="http://schemas.openxmlformats.org/wordprocessingml/2006/main" xmlns:w14="http://schemas.microsoft.com/office/word/2010/wordml" xmlns:w15="http://schemas.microsoft.com/office/word/2012/wordml" xmlns:w16cex="http://schemas.microsoft.com/office/word/2018/wordml/cex" xmlns:w16cid="http://schemas.microsoft.com/office/word/2016/wordml/cid" xmlns:w16="http://schemas.microsoft.com/office/word/2018/wordml" xmlns:w16du="http://schemas.microsoft.com/office/word/2023/wordml/word16du" xmlns:w16sdtdh="http://schemas.microsoft.com/office/word/2020/wordml/sdtdatahash" xmlns:w16se="http://schemas.microsoft.com/office/word/2015/wordml/symex" xmlns:wpg="http://schemas.microsoft.com/office/word/2010/wordprocessingGroup" xmlns:wpi="http://schemas.microsoft.com/office/word/2010/wordprocessingInk" xmlns:wne="http://schemas.microsoft.com/office/word/2006/wordml" xmlns:wps="http://schemas.microsoft.com/office/word/2010/wordprocessingShape" mc:Ignorable="w14 w15 w16se w16cid w16 w16cex w16sdtdh w16du wp14"/>
+<w:numbering xmlns:wpc="http://schemas.microsoft.com/office/word/2010/wordprocessingCanvas" xmlns:cx="http://schemas.microsoft.com/office/drawing/2014/chartex" xmlns:cx1="http://schemas.microsoft.com/office/drawing/2015/9/8/chartex" xmlns:cx2="http://schemas.microsoft.com/office/drawing/2015/10/21/chartex" xmlns:cx3="http://schemas.microsoft.com/office/drawing/2016/5/9/chartex" xmlns:cx4="http://schemas.microsoft.com/office/drawing/2016/5/10/chartex" xmlns:cx5="http://schemas.microsoft.com/office/drawing/2016/5/11/chartex" xmlns:cx6="http://schemas.microsoft.com/office/drawing/2016/5/12/chartex" xmlns:cx7="http://schemas.microsoft.com/office/drawing/2016/5/13/chartex" xmlns:cx8="http://schemas.microsoft.com/office/drawing/2016/5/14/chartex" xmlns:mc="http://schemas.openxmlformats.org/markup-compatibility/2006" xmlns:aink="http://schemas.microsoft.com/office/drawing/2016/ink" xmlns:am3d="http://schemas.microsoft.com/office/drawing/2017/model3d" xmlns:o="urn:schemas-microsoft-com:office:office" xmlns:oel="http://schemas.microsoft.com/office/2019/extlst" xmlns:r="http://schemas.openxmlformats.org/officeDocument/2006/relationships" xmlns:m="http://schemas.openxmlformats.org/officeDocument/2006/math" xmlns:v="urn:schemas-microsoft-com:vml" xmlns:wp14="http://schemas.microsoft.com/office/word/2010/wordprocessingDrawing" xmlns:wp="http://schemas.openxmlformats.org/drawingml/2006/wordprocessingDrawing" xmlns:w10="urn:schemas-microsoft-com:office:word" xmlns:w="http://schemas.openxmlformats.org/wordprocessingml/2006/main" xmlns:w14="http://schemas.microsoft.com/office/word/2010/wordml" xmlns:w15="http://schemas.microsoft.com/office/word/2012/wordml" xmlns:w16cex="http://schemas.microsoft.com/office/word/2018/wordml/cex" xmlns:w16cid="http://schemas.microsoft.com/office/word/2016/wordml/cid" xmlns:w16="http://schemas.microsoft.com/office/word/2018/wordml" xmlns:w16du="http://schemas.microsoft.com/office/word/2023/wordml/word16du" xmlns:w16sdtdh="http://schemas.microsoft.com/office/word/2020/wordml/sdtdatahash" xmlns:w16se="http://schemas.microsoft.com/office/word/2015/wordml/symex" xmlns:wpg="http://schemas.microsoft.com/office/word/2010/wordprocessingGroup" xmlns:wpi="http://schemas.microsoft.com/office/word/2010/wordprocessingInk" xmlns:wne="http://schemas.microsoft.com/office/word/2006/wordml" xmlns:wps="http://schemas.microsoft.com/office/word/2010/wordprocessingShape" mc:Ignorable="w14 w15 w16se w16cid w16 w16cex w16sdtdh w16du wp14">
+  <w:abstractNum w:abstractNumId="0" w15:restartNumberingAfterBreak="0">
+    <w:nsid w:val="05BB0194"/>
+    <w:multiLevelType w:val="hybridMultilevel"/>
+    <w:tmpl w:val="C24EBB7A"/>
+    <w:lvl w:ilvl="0" w:tplc="04090019">
+      <w:start w:val="1"/>
+      <w:numFmt w:val="lowerLetter"/>
+      <w:lvlText w:val="%1."/>
+      <w:lvlJc w:val="left"/>
+      <w:pPr>
+        <w:ind w:left="720" w:hanging="360"/>
+      </w:pPr>
+      <w:rPr>
+        <w:rFonts w:hint="default"/>
+      </w:rPr>
+    </w:lvl>
+    <w:lvl w:ilvl="1" w:tplc="04090019" w:tentative="1">
+      <w:start w:val="1"/>
+      <w:numFmt w:val="lowerLetter"/>
+      <w:lvlText w:val="%2."/>
+      <w:lvlJc w:val="left"/>
+      <w:pPr>
+        <w:ind w:left="1440" w:hanging="360"/>
+      </w:pPr>
+    </w:lvl>
+    <w:lvl w:ilvl="2" w:tplc="0409001B" w:tentative="1">
+      <w:start w:val="1"/>
+      <w:numFmt w:val="lowerRoman"/>
+      <w:lvlText w:val="%3."/>
+      <w:lvlJc w:val="right"/>
+      <w:pPr>
+        <w:ind w:left="2160" w:hanging="180"/>
+      </w:pPr>
+    </w:lvl>
+    <w:lvl w:ilvl="3" w:tplc="0409000F" w:tentative="1">
+      <w:start w:val="1"/>
+      <w:numFmt w:val="decimal"/>
+      <w:lvlText w:val="%4."/>
+      <w:lvlJc w:val="left"/>
+      <w:pPr>
+        <w:ind w:left="2880" w:hanging="360"/>
+      </w:pPr>
+    </w:lvl>
+    <w:lvl w:ilvl="4" w:tplc="04090019" w:tentative="1">
+      <w:start w:val="1"/>
+      <w:numFmt w:val="lowerLetter"/>
+      <w:lvlText w:val="%5."/>
+      <w:lvlJc w:val="left"/>
+      <w:pPr>
+        <w:ind w:left="3600" w:hanging="360"/>
+      </w:pPr>
+    </w:lvl>
+    <w:lvl w:ilvl="5" w:tplc="0409001B" w:tentative="1">
+      <w:start w:val="1"/>
+      <w:numFmt w:val="lowerRoman"/>
+      <w:lvlText w:val="%6."/>
+      <w:lvlJc w:val="right"/>
+      <w:pPr>
+        <w:ind w:left="4320" w:hanging="180"/>
+      </w:pPr>
+    </w:lvl>
+    <w:lvl w:ilvl="6" w:tplc="0409000F" w:tentative="1">
+      <w:start w:val="1"/>
+      <w:numFmt w:val="decimal"/>
+      <w:lvlText w:val="%7."/>
+      <w:lvlJc w:val="left"/>
+      <w:pPr>
+        <w:ind w:left="5040" w:hanging="360"/>
+      </w:pPr>
+    </w:lvl>
+    <w:lvl w:ilvl="7" w:tplc="04090019" w:tentative="1">
+      <w:start w:val="1"/>
+      <w:numFmt w:val="lowerLetter"/>
+      <w:lvlText w:val="%8."/>
+      <w:lvlJc w:val="left"/>
+      <w:pPr>
+        <w:ind w:left="5760" w:hanging="360"/>
+      </w:pPr>
+    </w:lvl>
+    <w:lvl w:ilvl="8" w:tplc="0409001B" w:tentative="1">
+      <w:start w:val="1"/>
+      <w:numFmt w:val="lowerRoman"/>
+      <w:lvlText w:val="%9."/>
+      <w:lvlJc w:val="right"/>
+      <w:pPr>
+        <w:ind w:left="6480" w:hanging="180"/>
+      </w:pPr>
+    </w:lvl>
+  </w:abstractNum>
+  <w:abstractNum w:abstractNumId="1" w15:restartNumberingAfterBreak="0">
+    <w:nsid w:val="39967395"/>
+    <w:multiLevelType w:val="hybridMultilevel"/>
+    <w:tmpl w:val="D090D91C"/>
+    <w:lvl w:ilvl="0" w:tplc="04090015">
+      <w:start w:val="1"/>
+      <w:numFmt w:val="upperLetter"/>
+      <w:lvlText w:val="%1."/>
+      <w:lvlJc w:val="left"/>
+      <w:pPr>
+        <w:ind w:left="720" w:hanging="360"/>
+      </w:pPr>
+      <w:rPr>
+        <w:rFonts w:hint="default"/>
+      </w:rPr>
+    </w:lvl>
+    <w:lvl w:ilvl="1" w:tplc="04090019" w:tentative="1">
+      <w:start w:val="1"/>
+      <w:numFmt w:val="lowerLetter"/>
+      <w:lvlText w:val="%2."/>
+      <w:lvlJc w:val="left"/>
+      <w:pPr>
+        <w:ind w:left="1440" w:hanging="360"/>
+      </w:pPr>
+    </w:lvl>
+    <w:lvl w:ilvl="2" w:tplc="0409001B" w:tentative="1">
+      <w:start w:val="1"/>
+      <w:numFmt w:val="lowerRoman"/>
+      <w:lvlText w:val="%3."/>
+      <w:lvlJc w:val="right"/>
+      <w:pPr>
+        <w:ind w:left="2160" w:hanging="180"/>
+      </w:pPr>
+    </w:lvl>
+    <w:lvl w:ilvl="3" w:tplc="0409000F" w:tentative="1">
+      <w:start w:val="1"/>
+      <w:numFmt w:val="decimal"/>
+      <w:lvlText w:val="%4."/>
+      <w:lvlJc w:val="left"/>
+      <w:pPr>
+        <w:ind w:left="2880" w:hanging="360"/>
+      </w:pPr>
+    </w:lvl>
+    <w:lvl w:ilvl="4" w:tplc="04090019" w:tentative="1">
+      <w:start w:val="1"/>
+      <w:numFmt w:val="lowerLetter"/>
+      <w:lvlText w:val="%5."/>
+      <w:lvlJc w:val="left"/>
+      <w:pPr>
+        <w:ind w:left="3600" w:hanging="360"/>
+      </w:pPr>
+    </w:lvl>
+    <w:lvl w:ilvl="5" w:tplc="0409001B" w:tentative="1">
+      <w:start w:val="1"/>
+      <w:numFmt w:val="lowerRoman"/>
+      <w:lvlText w:val="%6."/>
+      <w:lvlJc w:val="right"/>
+      <w:pPr>
+        <w:ind w:left="4320" w:hanging="180"/>
+      </w:pPr>
+    </w:lvl>
+    <w:lvl w:ilvl="6" w:tplc="0409000F" w:tentative="1">
+      <w:start w:val="1"/>
+      <w:numFmt w:val="decimal"/>
+      <w:lvlText w:val="%7."/>
+      <w:lvlJc w:val="left"/>
+      <w:pPr>
+        <w:ind w:left="5040" w:hanging="360"/>
+      </w:pPr>
+    </w:lvl>
+    <w:lvl w:ilvl="7" w:tplc="04090019" w:tentative="1">
+      <w:start w:val="1"/>
+      <w:numFmt w:val="lowerLetter"/>
+      <w:lvlText w:val="%8."/>
+      <w:lvlJc w:val="left"/>
+      <w:pPr>
+        <w:ind w:left="5760" w:hanging="360"/>
+      </w:pPr>
+    </w:lvl>
+    <w:lvl w:ilvl="8" w:tplc="0409001B" w:tentative="1">
+      <w:start w:val="1"/>
+      <w:numFmt w:val="lowerRoman"/>
+      <w:lvlText w:val="%9."/>
+      <w:lvlJc w:val="right"/>
+      <w:pPr>
+        <w:ind w:left="6480" w:hanging="180"/>
+      </w:pPr>
+    </w:lvl>
+  </w:abstractNum>
+  <w:num w:numId="1" w16cid:durableId="205920423">
+    <w:abstractNumId w:val="0"/>
+  </w:num>
+  <w:num w:numId="2" w16cid:durableId="1679426512">
+    <w:abstractNumId w:val="1"/>
+  </w:num>
+</w:numbering>
 </file>
 
 <file path=word/styles.xml><?xml version="1.0" encoding="utf-8"?>

</xml_diff>